<commit_message>
More short guide revision
</commit_message>
<xml_diff>
--- a/TechComm/semester/2025-08-Fall/2025 Fall Short Guide-v05.docx
+++ b/TechComm/semester/2025-08-Fall/2025 Fall Short Guide-v05.docx
@@ -190,6 +190,7 @@
     <w:p>
       <w:pPr>
         <w:ind w:left="0" w:right="0"/>
+        <w:jc w:val="right"/>
       </w:pPr>
       <w:r>
         <w:rPr>
@@ -198,7 +199,7 @@
         <mc:AlternateContent>
           <mc:Choice Requires="wps">
             <w:drawing>
-              <wp:anchor distT="0" distB="0" distL="114300" distR="114300" simplePos="0" relativeHeight="251663360" behindDoc="0" locked="0" layoutInCell="1" allowOverlap="1" wp14:anchorId="3E52F569" wp14:editId="34137C52">
+              <wp:anchor distT="0" distB="0" distL="114300" distR="114300" simplePos="0" relativeHeight="251657216" behindDoc="0" locked="0" layoutInCell="1" allowOverlap="1" wp14:anchorId="3E52F569" wp14:editId="4815F050">
                 <wp:simplePos x="0" y="0"/>
                 <wp:positionH relativeFrom="column">
                   <wp:posOffset>-85725</wp:posOffset>
@@ -263,7 +264,7 @@
           </mc:Choice>
           <mc:Fallback>
             <w:pict>
-              <v:rect w14:anchorId="1924CEEF" id="Rectangle 78" o:spid="_x0000_s1026" style="position:absolute;margin-left:-6.75pt;margin-top:11.45pt;width:512.75pt;height:306.75pt;z-index:251663360;visibility:visible;mso-wrap-style:square;mso-height-percent:0;mso-wrap-distance-left:9pt;mso-wrap-distance-top:0;mso-wrap-distance-right:9pt;mso-wrap-distance-bottom:0;mso-position-horizontal:absolute;mso-position-horizontal-relative:text;mso-position-vertical:absolute;mso-position-vertical-relative:text;mso-height-percent:0;mso-height-relative:margin;v-text-anchor:middle" o:gfxdata="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" filled="f" strokecolor="#508590" strokeweight="3pt"/>
+              <v:rect w14:anchorId="192D960B" id="Rectangle 78" o:spid="_x0000_s1026" style="position:absolute;margin-left:-6.75pt;margin-top:11.45pt;width:512.75pt;height:306.75pt;z-index:251657216;visibility:visible;mso-wrap-style:square;mso-height-percent:0;mso-wrap-distance-left:9pt;mso-wrap-distance-top:0;mso-wrap-distance-right:9pt;mso-wrap-distance-bottom:0;mso-position-horizontal:absolute;mso-position-horizontal-relative:text;mso-position-vertical:absolute;mso-position-vertical-relative:text;mso-height-percent:0;mso-height-relative:margin;v-text-anchor:middle" o:gfxdata="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" filled="f" strokecolor="#508590" strokeweight="3pt"/>
             </w:pict>
           </mc:Fallback>
         </mc:AlternateContent>
@@ -271,6 +272,17 @@
       <w:r>
         <w:br w:type="column"/>
       </w:r>
+      <w:r>
+        <w:t xml:space="preserve">Last Updated </w:t>
+      </w:r>
+      <w:proofErr w:type="gramStart"/>
+      <w:r>
+        <w:t>August XX,</w:t>
+      </w:r>
+      <w:proofErr w:type="gramEnd"/>
+      <w:r>
+        <w:t xml:space="preserve"> 2025</w:t>
+      </w:r>
     </w:p>
     <w:p>
       <w:pPr>
@@ -285,7 +297,7 @@
         <mc:AlternateContent>
           <mc:Choice Requires="wps">
             <w:drawing>
-              <wp:anchor distT="0" distB="0" distL="114300" distR="114300" simplePos="0" relativeHeight="251630592" behindDoc="1" locked="0" layoutInCell="1" allowOverlap="1" wp14:anchorId="741FCEB4" wp14:editId="629CDC16">
+              <wp:anchor distT="0" distB="0" distL="114300" distR="114300" simplePos="0" relativeHeight="251650048" behindDoc="1" locked="0" layoutInCell="1" allowOverlap="1" wp14:anchorId="741FCEB4" wp14:editId="735A7890">
                 <wp:simplePos x="0" y="0"/>
                 <wp:positionH relativeFrom="column">
                   <wp:posOffset>-200025</wp:posOffset>
@@ -353,7 +365,7 @@
           </mc:Choice>
           <mc:Fallback>
             <w:pict>
-              <v:rect w14:anchorId="0BAD17A6" id="Rectangle 77" o:spid="_x0000_s1026" style="position:absolute;margin-left:-15.75pt;margin-top:6.9pt;width:251.75pt;height:193.7pt;z-index:-251685888;visibility:visible;mso-wrap-style:square;mso-width-percent:0;mso-height-percent:0;mso-wrap-distance-left:9pt;mso-wrap-distance-top:0;mso-wrap-distance-right:9pt;mso-wrap-distance-bottom:0;mso-position-horizontal:absolute;mso-position-horizontal-relative:text;mso-position-vertical:absolute;mso-position-vertical-relative:text;mso-width-percent:0;mso-height-percent:0;mso-width-relative:margin;mso-height-relative:margin;v-text-anchor:middle" o:gfxdata="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" filled="f" strokecolor="#508590" strokeweight="3pt"/>
+              <v:rect w14:anchorId="138CD3D3" id="Rectangle 77" o:spid="_x0000_s1026" style="position:absolute;margin-left:-15.75pt;margin-top:6.9pt;width:251.75pt;height:193.7pt;z-index:-251666432;visibility:visible;mso-wrap-style:square;mso-width-percent:0;mso-height-percent:0;mso-wrap-distance-left:9pt;mso-wrap-distance-top:0;mso-wrap-distance-right:9pt;mso-wrap-distance-bottom:0;mso-position-horizontal:absolute;mso-position-horizontal-relative:text;mso-position-vertical:absolute;mso-position-vertical-relative:text;mso-width-percent:0;mso-height-percent:0;mso-width-relative:margin;mso-height-relative:margin;v-text-anchor:middle" o:gfxdata="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" filled="f" strokecolor="#508590" strokeweight="3pt"/>
             </w:pict>
           </mc:Fallback>
         </mc:AlternateContent>
@@ -381,7 +393,7 @@
           <w:szCs w:val="28"/>
         </w:rPr>
         <w:drawing>
-          <wp:anchor distT="0" distB="0" distL="114300" distR="114300" simplePos="0" relativeHeight="251655168" behindDoc="1" locked="0" layoutInCell="1" allowOverlap="1" wp14:anchorId="53751DB3" wp14:editId="553E1740">
+          <wp:anchor distT="0" distB="0" distL="114300" distR="114300" simplePos="0" relativeHeight="251654144" behindDoc="1" locked="0" layoutInCell="1" allowOverlap="1" wp14:anchorId="53751DB3" wp14:editId="475580C5">
             <wp:simplePos x="0" y="0"/>
             <wp:positionH relativeFrom="column">
               <wp:posOffset>-57150</wp:posOffset>
@@ -533,7 +545,7 @@
           <w:noProof/>
         </w:rPr>
         <w:drawing>
-          <wp:anchor distT="0" distB="0" distL="114300" distR="114300" simplePos="0" relativeHeight="251634688" behindDoc="1" locked="0" layoutInCell="1" allowOverlap="1" wp14:anchorId="24042457" wp14:editId="308D47CF">
+          <wp:anchor distT="0" distB="0" distL="114300" distR="114300" simplePos="0" relativeHeight="251651072" behindDoc="1" locked="0" layoutInCell="1" allowOverlap="1" wp14:anchorId="24042457" wp14:editId="70D02B50">
             <wp:simplePos x="0" y="0"/>
             <wp:positionH relativeFrom="column">
               <wp:posOffset>5448300</wp:posOffset>
@@ -849,17 +861,933 @@
         <w:pStyle w:val="Heading2"/>
       </w:pPr>
       <w:r>
+        <w:t>Questions</w:t>
+      </w:r>
+      <w:r>
+        <w:t xml:space="preserve"> about the Course &amp; Assignments</w:t>
+      </w:r>
+    </w:p>
+    <w:p>
+      <w:pPr>
+        <w:pStyle w:val="Heading3"/>
+        <w:ind w:left="0"/>
+        <w:sectPr>
+          <w:type w:val="continuous"/>
+          <w:pgSz w:w="12240" w:h="15840"/>
+          <w:pgMar w:top="720" w:right="1080" w:bottom="720" w:left="1080" w:header="720" w:footer="720" w:gutter="0"/>
+          <w:cols w:space="720"/>
+        </w:sectPr>
+      </w:pPr>
+    </w:p>
+    <w:p>
+      <w:pPr>
+        <w:pStyle w:val="Heading3"/>
+        <w:pBdr>
+          <w:top w:val="single" w:sz="24" w:space="1" w:color="508590"/>
+          <w:left w:val="single" w:sz="24" w:space="4" w:color="508590"/>
+          <w:bottom w:val="single" w:sz="24" w:space="1" w:color="508590"/>
+          <w:right w:val="single" w:sz="24" w:space="4" w:color="508590"/>
+        </w:pBdr>
+        <w:ind w:left="0" w:right="0"/>
+      </w:pPr>
+      <w:r>
+        <w:t xml:space="preserve">Discussion Board </w:t>
+      </w:r>
+    </w:p>
+    <w:p>
+      <w:pPr>
+        <w:pStyle w:val="BodyText"/>
+        <w:pBdr>
+          <w:top w:val="single" w:sz="24" w:space="1" w:color="508590"/>
+          <w:left w:val="single" w:sz="24" w:space="4" w:color="508590"/>
+          <w:bottom w:val="single" w:sz="24" w:space="1" w:color="508590"/>
+          <w:right w:val="single" w:sz="24" w:space="4" w:color="508590"/>
+        </w:pBdr>
+        <w:spacing w:after="240"/>
+      </w:pPr>
+      <w:r>
+        <w:t xml:space="preserve">Post your questions in the </w:t>
+      </w:r>
+      <w:r>
+        <w:rPr>
+          <w:highlight w:val="yellow"/>
+        </w:rPr>
+        <w:t>General Q&amp;A Discussion Board</w:t>
+      </w:r>
+      <w:r>
+        <w:t xml:space="preserve"> in Canvas so anyone who knows the answer can help you. You can also check the General Q&amp;A Discussion Board for questions that have already been answered.</w:t>
+      </w:r>
+    </w:p>
+    <w:p>
+      <w:pPr>
+        <w:pStyle w:val="BodyText"/>
+        <w:pBdr>
+          <w:top w:val="single" w:sz="24" w:space="1" w:color="508590"/>
+          <w:left w:val="single" w:sz="24" w:space="4" w:color="508590"/>
+          <w:bottom w:val="single" w:sz="24" w:space="1" w:color="508590"/>
+          <w:right w:val="single" w:sz="24" w:space="4" w:color="508590"/>
+        </w:pBdr>
+        <w:spacing w:after="120"/>
+      </w:pPr>
+      <w:r>
+        <w:t xml:space="preserve">If no one else answers your question, I usually respond within 24 to 38 hours on class days. </w:t>
+      </w:r>
+      <w:r>
+        <w:rPr>
+          <w:b/>
+          <w:bCs/>
+        </w:rPr>
+        <w:t>I take holidays and weekends off</w:t>
+      </w:r>
+      <w:r>
+        <w:t xml:space="preserve"> and reply on the next class day.</w:t>
+      </w:r>
+    </w:p>
+    <w:p>
+      <w:pPr>
+        <w:pStyle w:val="Heading3"/>
+        <w:pBdr>
+          <w:top w:val="single" w:sz="24" w:space="1" w:color="508590"/>
+          <w:left w:val="single" w:sz="24" w:space="1" w:color="508590"/>
+          <w:bottom w:val="single" w:sz="24" w:space="1" w:color="508590"/>
+          <w:right w:val="single" w:sz="24" w:space="1" w:color="508590"/>
+        </w:pBdr>
+        <w:ind w:left="0" w:right="0"/>
+      </w:pPr>
+      <w:r>
+        <w:rPr>
+          <w:b w:val="0"/>
+          <w:bCs w:val="0"/>
+          <w:color w:val="auto"/>
+          <w:sz w:val="2"/>
+          <w:szCs w:val="2"/>
+        </w:rPr>
+        <w:br w:type="column"/>
+      </w:r>
+      <w:r>
+        <w:t>Public Chat in Real-Time</w:t>
+      </w:r>
+    </w:p>
+    <w:p>
+      <w:pPr>
+        <w:pBdr>
+          <w:top w:val="single" w:sz="24" w:space="1" w:color="508590"/>
+          <w:left w:val="single" w:sz="24" w:space="1" w:color="508590"/>
+          <w:bottom w:val="single" w:sz="24" w:space="1" w:color="508590"/>
+          <w:right w:val="single" w:sz="24" w:space="1" w:color="508590"/>
+        </w:pBdr>
+        <w:ind w:left="0" w:right="0"/>
+      </w:pPr>
+      <w:r>
+        <w:t>Use the Zoom Team Chat in Canvas to ask fast questions about the course.</w:t>
+      </w:r>
+      <w:r>
+        <w:t xml:space="preserve"> </w:t>
+      </w:r>
+      <w:r>
+        <w:t>Team Chat is something like an awkward Discord server.</w:t>
+      </w:r>
+      <w:r>
+        <w:t xml:space="preserve"> </w:t>
+      </w:r>
+    </w:p>
+    <w:p>
+      <w:pPr>
+        <w:pBdr>
+          <w:top w:val="single" w:sz="24" w:space="1" w:color="508590"/>
+          <w:left w:val="single" w:sz="24" w:space="1" w:color="508590"/>
+          <w:bottom w:val="single" w:sz="24" w:space="1" w:color="508590"/>
+          <w:right w:val="single" w:sz="24" w:space="1" w:color="508590"/>
+        </w:pBdr>
+        <w:ind w:left="0" w:right="0"/>
+      </w:pPr>
+    </w:p>
+    <w:p>
+      <w:pPr>
+        <w:pBdr>
+          <w:top w:val="single" w:sz="24" w:space="1" w:color="508590"/>
+          <w:left w:val="single" w:sz="24" w:space="1" w:color="508590"/>
+          <w:bottom w:val="single" w:sz="24" w:space="1" w:color="508590"/>
+          <w:right w:val="single" w:sz="24" w:space="1" w:color="508590"/>
+        </w:pBdr>
+        <w:ind w:left="0" w:right="0"/>
+      </w:pPr>
+      <w:r>
+        <w:t>I keep the Chat tool open whenever I am at the computer and available. I’ll post a note there when I’m offline or busy.</w:t>
+      </w:r>
+    </w:p>
+    <w:p>
+      <w:pPr>
+        <w:pBdr>
+          <w:top w:val="single" w:sz="24" w:space="1" w:color="508590"/>
+          <w:left w:val="single" w:sz="24" w:space="1" w:color="508590"/>
+          <w:bottom w:val="single" w:sz="24" w:space="1" w:color="508590"/>
+          <w:right w:val="single" w:sz="24" w:space="1" w:color="508590"/>
+        </w:pBdr>
+        <w:ind w:left="0" w:right="0"/>
+      </w:pPr>
+    </w:p>
+    <w:p>
+      <w:pPr>
+        <w:pStyle w:val="Heading3"/>
+        <w:pBdr>
+          <w:top w:val="single" w:sz="24" w:space="1" w:color="508590"/>
+          <w:left w:val="single" w:sz="24" w:space="4" w:color="508590"/>
+          <w:bottom w:val="single" w:sz="24" w:space="1" w:color="508590"/>
+          <w:right w:val="single" w:sz="24" w:space="4" w:color="508590"/>
+        </w:pBdr>
+        <w:ind w:left="0" w:right="0"/>
+        <w:sectPr>
+          <w:type w:val="continuous"/>
+          <w:pgSz w:w="12240" w:h="15840"/>
+          <w:pgMar w:top="720" w:right="1080" w:bottom="720" w:left="1080" w:header="720" w:footer="720" w:gutter="0"/>
+          <w:cols w:num="2" w:space="720"/>
+        </w:sectPr>
+      </w:pPr>
+    </w:p>
+    <w:p>
+      <w:pPr>
+        <w:pStyle w:val="Heading3"/>
+        <w:spacing w:line="240" w:lineRule="auto"/>
+        <w:ind w:left="0" w:right="0"/>
+        <w:rPr>
+          <w:sz w:val="12"/>
+          <w:szCs w:val="12"/>
+        </w:rPr>
+      </w:pPr>
+    </w:p>
+    <w:p>
+      <w:pPr>
+        <w:spacing w:line="240" w:lineRule="auto"/>
+        <w:rPr>
+          <w:sz w:val="12"/>
+          <w:szCs w:val="12"/>
+        </w:rPr>
+        <w:sectPr>
+          <w:type w:val="continuous"/>
+          <w:pgSz w:w="12240" w:h="15840"/>
+          <w:pgMar w:top="720" w:right="1080" w:bottom="720" w:left="1080" w:header="720" w:footer="720" w:gutter="0"/>
+          <w:cols w:space="720"/>
+        </w:sectPr>
+      </w:pPr>
+    </w:p>
+    <w:p>
+      <w:pPr>
+        <w:pStyle w:val="Heading3"/>
+        <w:pBdr>
+          <w:top w:val="single" w:sz="24" w:space="1" w:color="508590"/>
+          <w:left w:val="single" w:sz="24" w:space="4" w:color="508590"/>
+          <w:bottom w:val="single" w:sz="24" w:space="1" w:color="508590"/>
+          <w:right w:val="single" w:sz="24" w:space="4" w:color="508590"/>
+        </w:pBdr>
+        <w:shd w:val="clear" w:color="auto" w:fill="EDF3F4"/>
+        <w:ind w:left="0" w:right="0"/>
+      </w:pPr>
+      <w:r>
+        <w:t>Help from the Writing Center</w:t>
+      </w:r>
+    </w:p>
+    <w:p>
+      <w:pPr>
+        <w:pStyle w:val="BodyText"/>
+        <w:pBdr>
+          <w:top w:val="single" w:sz="24" w:space="1" w:color="508590"/>
+          <w:left w:val="single" w:sz="24" w:space="4" w:color="508590"/>
+          <w:bottom w:val="single" w:sz="24" w:space="1" w:color="508590"/>
+          <w:right w:val="single" w:sz="24" w:space="4" w:color="508590"/>
+        </w:pBdr>
+        <w:shd w:val="clear" w:color="auto" w:fill="EDF3F4"/>
+      </w:pPr>
+      <w:r>
+        <w:t xml:space="preserve">Visit the </w:t>
+      </w:r>
+      <w:hyperlink r:id="rId12" w:history="1">
+        <w:r>
+          <w:rPr>
+            <w:rStyle w:val="Hyperlink"/>
+          </w:rPr>
+          <w:t>Writing Center</w:t>
+        </w:r>
+      </w:hyperlink>
+      <w:r>
+        <w:t xml:space="preserve"> on the second floor of Newman Library. You can talk to a tutor if you have a draft, an outline, or just ideas. Bring your assignment description with you. Make appointments online by setting up an account with </w:t>
+      </w:r>
+      <w:hyperlink r:id="rId13" w:history="1">
+        <w:proofErr w:type="spellStart"/>
+        <w:r>
+          <w:rPr>
+            <w:rStyle w:val="Hyperlink"/>
+          </w:rPr>
+          <w:t>WCOnline</w:t>
+        </w:r>
+        <w:proofErr w:type="spellEnd"/>
+      </w:hyperlink>
+      <w:r>
+        <w:t xml:space="preserve"> or call the Writing Center director at 540-231-9270.</w:t>
+      </w:r>
+    </w:p>
+    <w:p>
+      <w:pPr>
+        <w:pStyle w:val="BodyText"/>
+        <w:sectPr>
+          <w:type w:val="continuous"/>
+          <w:pgSz w:w="12240" w:h="15840"/>
+          <w:pgMar w:top="720" w:right="1080" w:bottom="720" w:left="1080" w:header="720" w:footer="720" w:gutter="0"/>
+          <w:cols w:space="720"/>
+        </w:sectPr>
+      </w:pPr>
+    </w:p>
+    <w:p>
+      <w:pPr>
+        <w:pStyle w:val="Heading2"/>
+      </w:pPr>
+      <w:r>
+        <w:t>Questions</w:t>
+      </w:r>
+      <w:r>
+        <w:t xml:space="preserve"> about Grades, Your Work, and </w:t>
+      </w:r>
+      <w:r>
+        <w:t>Accommodations</w:t>
+      </w:r>
+    </w:p>
+    <w:p>
+      <w:pPr>
+        <w:pStyle w:val="Heading3"/>
+        <w:ind w:left="0"/>
+        <w:sectPr>
+          <w:type w:val="continuous"/>
+          <w:pgSz w:w="12240" w:h="15840"/>
+          <w:pgMar w:top="720" w:right="1080" w:bottom="720" w:left="1080" w:header="720" w:footer="720" w:gutter="0"/>
+          <w:cols w:space="720"/>
+        </w:sectPr>
+      </w:pPr>
+    </w:p>
+    <w:p>
+      <w:pPr>
+        <w:pStyle w:val="Heading3"/>
+        <w:pBdr>
+          <w:top w:val="single" w:sz="24" w:space="1" w:color="508590"/>
+          <w:left w:val="single" w:sz="24" w:space="4" w:color="508590"/>
+          <w:bottom w:val="single" w:sz="24" w:space="1" w:color="508590"/>
+          <w:right w:val="single" w:sz="24" w:space="4" w:color="508590"/>
+        </w:pBdr>
+        <w:ind w:left="0" w:right="0"/>
+      </w:pPr>
+      <w:r>
+        <w:t>Canvas Inbox</w:t>
+      </w:r>
+      <w:r>
+        <w:t xml:space="preserve"> or VT.EDU Email</w:t>
+      </w:r>
+    </w:p>
+    <w:p>
+      <w:pPr>
+        <w:pBdr>
+          <w:top w:val="single" w:sz="24" w:space="1" w:color="508590"/>
+          <w:left w:val="single" w:sz="24" w:space="4" w:color="508590"/>
+          <w:bottom w:val="single" w:sz="24" w:space="1" w:color="508590"/>
+          <w:right w:val="single" w:sz="24" w:space="4" w:color="508590"/>
+        </w:pBdr>
+        <w:ind w:left="0" w:right="0"/>
+      </w:pPr>
+      <w:r>
+        <w:t xml:space="preserve">Send your message to </w:t>
+      </w:r>
+      <w:hyperlink r:id="rId14" w:history="1">
+        <w:r>
+          <w:rPr>
+            <w:rStyle w:val="Hyperlink"/>
+          </w:rPr>
+          <w:t>tengrrl@vt.edu</w:t>
+        </w:r>
+      </w:hyperlink>
+      <w:r>
+        <w:t xml:space="preserve"> using your VT.EDU email or the Inbox tool in Canvas.</w:t>
+      </w:r>
+      <w:r>
+        <w:t xml:space="preserve"> </w:t>
+      </w:r>
+      <w:r>
+        <w:t>I will respond as quickly as possible,</w:t>
+      </w:r>
+      <w:r>
+        <w:rPr>
+          <w:b/>
+          <w:bCs/>
+        </w:rPr>
+        <w:t xml:space="preserve"> usually within 24 to 48 hours on class days.</w:t>
+      </w:r>
+      <w:r>
+        <w:rPr>
+          <w:b/>
+          <w:bCs/>
+        </w:rPr>
+        <w:t xml:space="preserve"> </w:t>
+      </w:r>
+      <w:r>
+        <w:rPr>
+          <w:b/>
+          <w:bCs/>
+        </w:rPr>
+        <w:t>I take holidays and weekends off</w:t>
+      </w:r>
+      <w:r>
+        <w:t xml:space="preserve"> and reply on the next class day.</w:t>
+      </w:r>
+    </w:p>
+    <w:p>
+      <w:pPr>
+        <w:pStyle w:val="Heading3"/>
+        <w:ind w:left="0"/>
+      </w:pPr>
+    </w:p>
+    <w:p>
+      <w:pPr>
+        <w:pStyle w:val="Heading3"/>
+        <w:pBdr>
+          <w:top w:val="single" w:sz="24" w:space="1" w:color="508590"/>
+          <w:left w:val="single" w:sz="24" w:space="4" w:color="508590"/>
+          <w:bottom w:val="single" w:sz="24" w:space="1" w:color="508590"/>
+          <w:right w:val="single" w:sz="24" w:space="4" w:color="508590"/>
+        </w:pBdr>
+        <w:ind w:left="0" w:right="0"/>
+      </w:pPr>
+      <w:r>
+        <w:t>Private Online Meetings</w:t>
+      </w:r>
+    </w:p>
+    <w:p>
+      <w:pPr>
+        <w:pBdr>
+          <w:top w:val="single" w:sz="24" w:space="1" w:color="508590"/>
+          <w:left w:val="single" w:sz="24" w:space="4" w:color="508590"/>
+          <w:bottom w:val="single" w:sz="24" w:space="1" w:color="508590"/>
+          <w:right w:val="single" w:sz="24" w:space="4" w:color="508590"/>
+        </w:pBdr>
+        <w:ind w:left="0" w:right="0"/>
+      </w:pPr>
+      <w:proofErr w:type="gramStart"/>
+      <w:r>
+        <w:t>Setup</w:t>
+      </w:r>
+      <w:proofErr w:type="gramEnd"/>
+      <w:r>
+        <w:t xml:space="preserve"> online meetings in Zoom if you need a private conversation. Think of this as</w:t>
+      </w:r>
+      <w:r>
+        <w:t xml:space="preserve"> similar to</w:t>
+      </w:r>
+      <w:r>
+        <w:t xml:space="preserve"> meeting me in my office on campus.</w:t>
+      </w:r>
+    </w:p>
+    <w:p>
+      <w:pPr>
+        <w:pBdr>
+          <w:top w:val="single" w:sz="24" w:space="1" w:color="508590"/>
+          <w:left w:val="single" w:sz="24" w:space="4" w:color="508590"/>
+          <w:bottom w:val="single" w:sz="24" w:space="1" w:color="508590"/>
+          <w:right w:val="single" w:sz="24" w:space="4" w:color="508590"/>
+        </w:pBdr>
+        <w:ind w:left="0" w:right="0"/>
+      </w:pPr>
+    </w:p>
+    <w:p>
+      <w:pPr>
+        <w:pBdr>
+          <w:top w:val="single" w:sz="24" w:space="1" w:color="508590"/>
+          <w:left w:val="single" w:sz="24" w:space="4" w:color="508590"/>
+          <w:bottom w:val="single" w:sz="24" w:space="1" w:color="508590"/>
+          <w:right w:val="single" w:sz="24" w:space="4" w:color="508590"/>
+        </w:pBdr>
+        <w:ind w:left="0" w:right="0"/>
+      </w:pPr>
+      <w:r>
+        <w:t>NEED MORE HERE » Schedule your meeting at least 24 hours in advance.</w:t>
+      </w:r>
+    </w:p>
+    <w:p>
+      <w:pPr>
+        <w:pStyle w:val="Heading2"/>
+        <w:sectPr>
+          <w:type w:val="continuous"/>
+          <w:pgSz w:w="12240" w:h="15840"/>
+          <w:pgMar w:top="720" w:right="1080" w:bottom="720" w:left="1080" w:header="720" w:footer="720" w:gutter="0"/>
+          <w:cols w:num="2" w:space="720"/>
+        </w:sectPr>
+      </w:pPr>
+    </w:p>
+    <w:p>
+      <w:pPr>
+        <w:pStyle w:val="Heading2"/>
+      </w:pPr>
+      <w:r>
+        <w:t>Help with Other Academic Areas</w:t>
+      </w:r>
+    </w:p>
+    <w:p>
+      <w:pPr>
+        <w:pStyle w:val="BodyText"/>
+      </w:pPr>
+      <w:r>
+        <w:t>If you require academic support, investigate the University's services. Service areas include</w:t>
+      </w:r>
+    </w:p>
+    <w:p>
+      <w:pPr>
+        <w:pStyle w:val="ListParagraph"/>
+        <w:widowControl/>
+        <w:numPr>
+          <w:ilvl w:val="0"/>
+          <w:numId w:val="31"/>
+        </w:numPr>
+        <w:autoSpaceDE/>
+        <w:autoSpaceDN/>
+        <w:spacing w:after="160" w:line="240" w:lineRule="auto"/>
+        <w:ind w:left="360" w:right="0"/>
+        <w:contextualSpacing/>
+      </w:pPr>
+      <w:hyperlink r:id="rId15" w:history="1">
+        <w:r>
+          <w:rPr>
+            <w:rStyle w:val="Hyperlink"/>
+            <w:rFonts w:eastAsia="Arial"/>
+          </w:rPr>
+          <w:t>Student</w:t>
+        </w:r>
+        <w:r>
+          <w:rPr>
+            <w:rStyle w:val="Hyperlink"/>
+            <w:rFonts w:eastAsia="Arial"/>
+          </w:rPr>
+          <w:t xml:space="preserve"> </w:t>
+        </w:r>
+        <w:r>
+          <w:rPr>
+            <w:rStyle w:val="Hyperlink"/>
+            <w:rFonts w:eastAsia="Arial"/>
+          </w:rPr>
+          <w:t>Success</w:t>
+        </w:r>
+        <w:r>
+          <w:rPr>
+            <w:rStyle w:val="Hyperlink"/>
+            <w:rFonts w:eastAsia="Arial"/>
+          </w:rPr>
+          <w:t xml:space="preserve"> </w:t>
+        </w:r>
+        <w:r>
+          <w:rPr>
+            <w:rStyle w:val="Hyperlink"/>
+            <w:rFonts w:eastAsia="Arial"/>
+          </w:rPr>
+          <w:t>Center</w:t>
+        </w:r>
+      </w:hyperlink>
+      <w:r>
+        <w:rPr>
+          <w:rFonts w:ascii="Calibri" w:hAnsi="Calibri"/>
+        </w:rPr>
+        <w:t xml:space="preserve"> </w:t>
+      </w:r>
+    </w:p>
+    <w:p>
+      <w:pPr>
+        <w:pStyle w:val="ListParagraph"/>
+        <w:widowControl/>
+        <w:numPr>
+          <w:ilvl w:val="0"/>
+          <w:numId w:val="31"/>
+        </w:numPr>
+        <w:autoSpaceDE/>
+        <w:autoSpaceDN/>
+        <w:spacing w:after="160" w:line="240" w:lineRule="auto"/>
+        <w:ind w:left="360" w:right="0"/>
+        <w:contextualSpacing/>
+      </w:pPr>
+      <w:hyperlink r:id="rId16" w:history="1">
+        <w:r>
+          <w:rPr>
+            <w:rStyle w:val="Hyperlink"/>
+            <w:rFonts w:eastAsia="Arial"/>
+          </w:rPr>
+          <w:t>Multicultural</w:t>
+        </w:r>
+        <w:r>
+          <w:rPr>
+            <w:rStyle w:val="Hyperlink"/>
+            <w:rFonts w:eastAsia="Arial"/>
+          </w:rPr>
+          <w:t xml:space="preserve"> </w:t>
+        </w:r>
+        <w:r>
+          <w:rPr>
+            <w:rStyle w:val="Hyperlink"/>
+            <w:rFonts w:eastAsia="Arial"/>
+          </w:rPr>
+          <w:t>Academic</w:t>
+        </w:r>
+        <w:r>
+          <w:rPr>
+            <w:rStyle w:val="Hyperlink"/>
+            <w:rFonts w:eastAsia="Arial"/>
+          </w:rPr>
+          <w:t xml:space="preserve"> </w:t>
+        </w:r>
+        <w:r>
+          <w:rPr>
+            <w:rStyle w:val="Hyperlink"/>
+            <w:rFonts w:eastAsia="Arial"/>
+          </w:rPr>
+          <w:t>Opportunities</w:t>
+        </w:r>
+        <w:r>
+          <w:rPr>
+            <w:rStyle w:val="Hyperlink"/>
+            <w:rFonts w:eastAsia="Arial"/>
+          </w:rPr>
+          <w:t xml:space="preserve"> </w:t>
+        </w:r>
+        <w:r>
+          <w:rPr>
+            <w:rStyle w:val="Hyperlink"/>
+            <w:rFonts w:eastAsia="Arial"/>
+          </w:rPr>
+          <w:t>Program</w:t>
+        </w:r>
+      </w:hyperlink>
+      <w:r>
+        <w:rPr>
+          <w:rFonts w:ascii="Calibri" w:hAnsi="Calibri"/>
+        </w:rPr>
+        <w:t xml:space="preserve"> </w:t>
+      </w:r>
+    </w:p>
+    <w:p>
+      <w:pPr>
+        <w:pStyle w:val="ListParagraph"/>
+        <w:widowControl/>
+        <w:numPr>
+          <w:ilvl w:val="0"/>
+          <w:numId w:val="31"/>
+        </w:numPr>
+        <w:autoSpaceDE/>
+        <w:autoSpaceDN/>
+        <w:spacing w:after="160" w:line="240" w:lineRule="auto"/>
+        <w:ind w:left="360" w:right="0"/>
+        <w:contextualSpacing/>
+      </w:pPr>
+      <w:hyperlink r:id="rId17" w:history="1">
+        <w:r>
+          <w:rPr>
+            <w:rStyle w:val="Hyperlink"/>
+            <w:rFonts w:eastAsia="Arial"/>
+          </w:rPr>
+          <w:t>Student</w:t>
+        </w:r>
+        <w:r>
+          <w:rPr>
+            <w:rStyle w:val="Hyperlink"/>
+            <w:rFonts w:eastAsia="Arial"/>
+          </w:rPr>
+          <w:t xml:space="preserve"> </w:t>
+        </w:r>
+        <w:r>
+          <w:rPr>
+            <w:rStyle w:val="Hyperlink"/>
+            <w:rFonts w:eastAsia="Arial"/>
+          </w:rPr>
+          <w:t>Athlete</w:t>
+        </w:r>
+        <w:r>
+          <w:rPr>
+            <w:rStyle w:val="Hyperlink"/>
+            <w:rFonts w:eastAsia="Arial"/>
+          </w:rPr>
+          <w:t xml:space="preserve"> </w:t>
+        </w:r>
+        <w:r>
+          <w:rPr>
+            <w:rStyle w:val="Hyperlink"/>
+            <w:rFonts w:eastAsia="Arial"/>
+          </w:rPr>
+          <w:t>Academic</w:t>
+        </w:r>
+        <w:r>
+          <w:rPr>
+            <w:rStyle w:val="Hyperlink"/>
+            <w:rFonts w:eastAsia="Arial"/>
+          </w:rPr>
+          <w:t xml:space="preserve"> </w:t>
+        </w:r>
+        <w:r>
+          <w:rPr>
+            <w:rStyle w:val="Hyperlink"/>
+            <w:rFonts w:eastAsia="Arial"/>
+          </w:rPr>
+          <w:t>Support</w:t>
+        </w:r>
+        <w:r>
+          <w:rPr>
+            <w:rStyle w:val="Hyperlink"/>
+            <w:rFonts w:eastAsia="Arial"/>
+          </w:rPr>
+          <w:t xml:space="preserve"> </w:t>
+        </w:r>
+        <w:r>
+          <w:rPr>
+            <w:rStyle w:val="Hyperlink"/>
+            <w:rFonts w:eastAsia="Arial"/>
+          </w:rPr>
+          <w:t>Services</w:t>
+        </w:r>
+      </w:hyperlink>
+      <w:r>
+        <w:rPr>
+          <w:rFonts w:ascii="Calibri" w:hAnsi="Calibri"/>
+        </w:rPr>
+        <w:t xml:space="preserve"> </w:t>
+      </w:r>
+    </w:p>
+    <w:p>
+      <w:pPr>
+        <w:pStyle w:val="ListParagraph"/>
+        <w:widowControl/>
+        <w:numPr>
+          <w:ilvl w:val="0"/>
+          <w:numId w:val="31"/>
+        </w:numPr>
+        <w:autoSpaceDE/>
+        <w:autoSpaceDN/>
+        <w:spacing w:after="160" w:line="240" w:lineRule="auto"/>
+        <w:ind w:left="360" w:right="0"/>
+        <w:contextualSpacing/>
+      </w:pPr>
+      <w:hyperlink r:id="rId18" w:history="1">
+        <w:r>
+          <w:rPr>
+            <w:rStyle w:val="Hyperlink"/>
+            <w:rFonts w:eastAsia="Arial"/>
+          </w:rPr>
+          <w:t>University</w:t>
+        </w:r>
+        <w:r>
+          <w:rPr>
+            <w:rStyle w:val="Hyperlink"/>
+            <w:rFonts w:eastAsia="Arial"/>
+          </w:rPr>
+          <w:t xml:space="preserve"> </w:t>
+        </w:r>
+        <w:r>
+          <w:rPr>
+            <w:rStyle w:val="Hyperlink"/>
+            <w:rFonts w:eastAsia="Arial"/>
+          </w:rPr>
+          <w:t>Academic</w:t>
+        </w:r>
+        <w:r>
+          <w:rPr>
+            <w:rStyle w:val="Hyperlink"/>
+            <w:rFonts w:eastAsia="Arial"/>
+          </w:rPr>
+          <w:t xml:space="preserve"> </w:t>
+        </w:r>
+        <w:r>
+          <w:rPr>
+            <w:rStyle w:val="Hyperlink"/>
+            <w:rFonts w:eastAsia="Arial"/>
+          </w:rPr>
+          <w:t>Advising</w:t>
+        </w:r>
+        <w:r>
+          <w:rPr>
+            <w:rStyle w:val="Hyperlink"/>
+            <w:rFonts w:eastAsia="Arial"/>
+          </w:rPr>
+          <w:t xml:space="preserve"> </w:t>
+        </w:r>
+        <w:r>
+          <w:rPr>
+            <w:rStyle w:val="Hyperlink"/>
+            <w:rFonts w:eastAsia="Arial"/>
+          </w:rPr>
+          <w:t>Center</w:t>
+        </w:r>
+      </w:hyperlink>
+      <w:r>
+        <w:rPr>
+          <w:rFonts w:ascii="Calibri" w:hAnsi="Calibri"/>
+        </w:rPr>
+        <w:t xml:space="preserve"> </w:t>
+      </w:r>
+    </w:p>
+    <w:p>
+      <w:pPr>
+        <w:pStyle w:val="ListParagraph"/>
+        <w:widowControl/>
+        <w:numPr>
+          <w:ilvl w:val="0"/>
+          <w:numId w:val="31"/>
+        </w:numPr>
+        <w:autoSpaceDE/>
+        <w:autoSpaceDN/>
+        <w:spacing w:after="120" w:line="240" w:lineRule="auto"/>
+        <w:ind w:left="360" w:right="0"/>
+        <w:contextualSpacing/>
+        <w:rPr>
+          <w:rStyle w:val="Hyperlink"/>
+          <w:rFonts w:eastAsia="Arial"/>
+          <w:color w:val="333333"/>
+        </w:rPr>
+      </w:pPr>
+      <w:hyperlink r:id="rId19" w:history="1">
+        <w:r>
+          <w:rPr>
+            <w:rStyle w:val="Hyperlink"/>
+            <w:rFonts w:eastAsia="Arial"/>
+          </w:rPr>
+          <w:t>Office</w:t>
+        </w:r>
+        <w:r>
+          <w:rPr>
+            <w:rStyle w:val="Hyperlink"/>
+            <w:rFonts w:eastAsia="Arial"/>
+          </w:rPr>
+          <w:t xml:space="preserve"> </w:t>
+        </w:r>
+        <w:r>
+          <w:rPr>
+            <w:rStyle w:val="Hyperlink"/>
+            <w:rFonts w:eastAsia="Arial"/>
+          </w:rPr>
+          <w:t>of</w:t>
+        </w:r>
+        <w:r>
+          <w:rPr>
+            <w:rStyle w:val="Hyperlink"/>
+            <w:rFonts w:eastAsia="Arial"/>
+          </w:rPr>
+          <w:t xml:space="preserve"> </w:t>
+        </w:r>
+        <w:r>
+          <w:rPr>
+            <w:rStyle w:val="Hyperlink"/>
+            <w:rFonts w:eastAsia="Arial"/>
+          </w:rPr>
+          <w:t>Veterans’</w:t>
+        </w:r>
+        <w:r>
+          <w:rPr>
+            <w:rStyle w:val="Hyperlink"/>
+            <w:rFonts w:eastAsia="Arial"/>
+          </w:rPr>
+          <w:t xml:space="preserve"> </w:t>
+        </w:r>
+        <w:r>
+          <w:rPr>
+            <w:rStyle w:val="Hyperlink"/>
+            <w:rFonts w:eastAsia="Arial"/>
+          </w:rPr>
+          <w:t>Services</w:t>
+        </w:r>
+      </w:hyperlink>
+    </w:p>
+    <w:p>
+      <w:pPr>
+        <w:pStyle w:val="Heading3"/>
+        <w:ind w:left="0" w:right="0"/>
+      </w:pPr>
+      <w:r>
+        <w:t>My Availability During the Term</w:t>
+      </w:r>
+    </w:p>
+    <w:p>
+      <w:pPr>
+        <w:pStyle w:val="BodyText"/>
+      </w:pPr>
+      <w:r>
+        <w:t>Typical online hours</w:t>
+      </w:r>
+    </w:p>
+    <w:p>
+      <w:pPr>
+        <w:pStyle w:val="BodyText"/>
+      </w:pPr>
+      <w:r>
         <w:rPr>
           <w:noProof/>
         </w:rPr>
         <w:drawing>
-          <wp:anchor distT="0" distB="0" distL="114300" distR="114300" simplePos="0" relativeHeight="251638784" behindDoc="1" locked="0" layoutInCell="1" allowOverlap="1" wp14:anchorId="59979F23" wp14:editId="370895E2">
+          <wp:anchor distT="0" distB="0" distL="114300" distR="114300" simplePos="0" relativeHeight="251677696" behindDoc="1" locked="0" layoutInCell="1" allowOverlap="1" wp14:anchorId="60CFB09C" wp14:editId="2844833F">
             <wp:simplePos x="0" y="0"/>
             <wp:positionH relativeFrom="column">
-              <wp:posOffset>1695450</wp:posOffset>
+              <wp:posOffset>3924300</wp:posOffset>
             </wp:positionH>
             <wp:positionV relativeFrom="paragraph">
-              <wp:posOffset>290195</wp:posOffset>
+              <wp:posOffset>436880</wp:posOffset>
+            </wp:positionV>
+            <wp:extent cx="1132840" cy="932815"/>
+            <wp:effectExtent l="0" t="0" r="0" b="635"/>
+            <wp:wrapSquare wrapText="bothSides"/>
+            <wp:docPr id="1389802693" name="Image 20" descr="A blue and black chat bubbles&#10;&#10;AI-generated content may be incorrect."/>
+            <wp:cNvGraphicFramePr/>
+            <a:graphic xmlns:a="http://schemas.openxmlformats.org/drawingml/2006/main">
+              <a:graphicData uri="http://schemas.openxmlformats.org/drawingml/2006/picture">
+                <pic:pic xmlns:pic="http://schemas.openxmlformats.org/drawingml/2006/picture">
+                  <pic:nvPicPr>
+                    <pic:cNvPr id="1389802693" name="Image 20" descr="A blue and black chat bubbles&#10;&#10;AI-generated content may be incorrect."/>
+                    <pic:cNvPicPr/>
+                  </pic:nvPicPr>
+                  <pic:blipFill>
+                    <a:blip r:embed="rId20" cstate="print"/>
+                    <a:stretch>
+                      <a:fillRect/>
+                    </a:stretch>
+                  </pic:blipFill>
+                  <pic:spPr>
+                    <a:xfrm>
+                      <a:off x="0" y="0"/>
+                      <a:ext cx="1132840" cy="932815"/>
+                    </a:xfrm>
+                    <a:prstGeom prst="rect">
+                      <a:avLst/>
+                    </a:prstGeom>
+                  </pic:spPr>
+                </pic:pic>
+              </a:graphicData>
+            </a:graphic>
+          </wp:anchor>
+        </w:drawing>
+      </w:r>
+      <w:r>
+        <w:t>Normally, I am online from late afternoon through early morning hours, so look for responses from me during those hours.</w:t>
+      </w:r>
+    </w:p>
+    <w:p>
+      <w:pPr>
+        <w:pStyle w:val="BodyText"/>
+      </w:pPr>
+      <w:r>
+        <w:t>Appointments</w:t>
+      </w:r>
+    </w:p>
+    <w:p>
+      <w:pPr>
+        <w:pStyle w:val="BodyText"/>
+      </w:pPr>
+      <w:r>
+        <w:rPr>
+          <w:noProof/>
+        </w:rPr>
+        <w:drawing>
+          <wp:anchor distT="0" distB="0" distL="114300" distR="114300" simplePos="0" relativeHeight="251651072" behindDoc="1" locked="0" layoutInCell="1" allowOverlap="1" wp14:anchorId="59979F23" wp14:editId="003D3637">
+            <wp:simplePos x="0" y="0"/>
+            <wp:positionH relativeFrom="column">
+              <wp:posOffset>4924425</wp:posOffset>
+            </wp:positionH>
+            <wp:positionV relativeFrom="paragraph">
+              <wp:posOffset>668655</wp:posOffset>
             </wp:positionV>
             <wp:extent cx="1132840" cy="866140"/>
             <wp:effectExtent l="0" t="0" r="0" b="0"/>
@@ -890,7 +1818,7 @@
                     <pic:cNvPicPr/>
                   </pic:nvPicPr>
                   <pic:blipFill>
-                    <a:blip r:embed="rId12" cstate="print"/>
+                    <a:blip r:embed="rId21" cstate="print"/>
                     <a:stretch>
                       <a:fillRect/>
                     </a:stretch>
@@ -911,177 +1839,17 @@
         </w:drawing>
       </w:r>
       <w:r>
-        <w:t>Email Messages</w:t>
-      </w:r>
-    </w:p>
-    <w:p>
-      <w:pPr>
-        <w:ind w:left="0" w:right="0"/>
-      </w:pPr>
-      <w:r>
-        <w:t>Send your message to me using your VT.EDU email or the Inbox tool in Canvas.</w:t>
-      </w:r>
-    </w:p>
-    <w:p>
-      <w:pPr>
-        <w:ind w:left="0" w:right="0"/>
-      </w:pPr>
-    </w:p>
-    <w:p>
-      <w:pPr>
-        <w:ind w:left="0" w:right="0"/>
-      </w:pPr>
-      <w:r>
-        <w:t>I will respond as quickly as possible,</w:t>
-      </w:r>
-      <w:r>
-        <w:rPr>
-          <w:b/>
-          <w:bCs/>
-        </w:rPr>
-        <w:t xml:space="preserve"> usually within 24 to 48 hours on class days.</w:t>
-      </w:r>
-      <w:r>
-        <w:rPr>
-          <w:b/>
-          <w:bCs/>
-        </w:rPr>
-        <w:t xml:space="preserve"> </w:t>
-      </w:r>
-      <w:r>
-        <w:rPr>
-          <w:b/>
-          <w:bCs/>
-        </w:rPr>
-        <w:t>I take holidays and weekends off</w:t>
-      </w:r>
-      <w:r>
-        <w:t xml:space="preserve"> and reply on the next class day.</w:t>
-      </w:r>
-    </w:p>
-    <w:p>
-      <w:pPr>
-        <w:pStyle w:val="Heading2"/>
-      </w:pPr>
-      <w:r>
-        <w:br w:type="column"/>
-      </w:r>
-      <w:r>
-        <w:t>Public Chat in Real-Time</w:t>
-      </w:r>
-    </w:p>
-    <w:p>
-      <w:pPr>
-        <w:ind w:left="0" w:right="0"/>
-      </w:pPr>
-      <w:r>
         <w:rPr>
           <w:noProof/>
         </w:rPr>
         <w:drawing>
-          <wp:anchor distT="0" distB="0" distL="114300" distR="114300" simplePos="0" relativeHeight="251645952" behindDoc="1" locked="0" layoutInCell="1" allowOverlap="1" wp14:anchorId="4501AA99" wp14:editId="5F6AD617">
+          <wp:anchor distT="0" distB="0" distL="114300" distR="114300" simplePos="0" relativeHeight="251663360" behindDoc="1" locked="0" layoutInCell="1" allowOverlap="1" wp14:anchorId="41FAA9CB" wp14:editId="664D8C8D">
             <wp:simplePos x="0" y="0"/>
             <wp:positionH relativeFrom="column">
-              <wp:posOffset>1876425</wp:posOffset>
+              <wp:posOffset>5238750</wp:posOffset>
             </wp:positionH>
             <wp:positionV relativeFrom="paragraph">
-              <wp:posOffset>28575</wp:posOffset>
-            </wp:positionV>
-            <wp:extent cx="1132840" cy="932815"/>
-            <wp:effectExtent l="0" t="0" r="0" b="635"/>
-            <wp:wrapSquare wrapText="bothSides"/>
-            <wp:docPr id="1389802693" name="Image 20"/>
-            <wp:cNvGraphicFramePr/>
-            <a:graphic xmlns:a="http://schemas.openxmlformats.org/drawingml/2006/main">
-              <a:graphicData uri="http://schemas.openxmlformats.org/drawingml/2006/picture">
-                <pic:pic xmlns:pic="http://schemas.openxmlformats.org/drawingml/2006/picture">
-                  <pic:nvPicPr>
-                    <pic:cNvPr id="1389802693" name="Image 20"/>
-                    <pic:cNvPicPr/>
-                  </pic:nvPicPr>
-                  <pic:blipFill>
-                    <a:blip r:embed="rId13" cstate="print"/>
-                    <a:stretch>
-                      <a:fillRect/>
-                    </a:stretch>
-                  </pic:blipFill>
-                  <pic:spPr>
-                    <a:xfrm>
-                      <a:off x="0" y="0"/>
-                      <a:ext cx="1132840" cy="932815"/>
-                    </a:xfrm>
-                    <a:prstGeom prst="rect">
-                      <a:avLst/>
-                    </a:prstGeom>
-                  </pic:spPr>
-                </pic:pic>
-              </a:graphicData>
-            </a:graphic>
-          </wp:anchor>
-        </w:drawing>
-      </w:r>
-      <w:r>
-        <w:t>Use the Zoom Team Chat in Canvas to ask fast questions about the course.</w:t>
-      </w:r>
-    </w:p>
-    <w:p>
-      <w:pPr>
-        <w:ind w:left="0" w:right="0"/>
-      </w:pPr>
-      <w:r>
-        <w:t>Team Chat is something like an awkward Discord server.</w:t>
-      </w:r>
-    </w:p>
-    <w:p>
-      <w:pPr>
-        <w:ind w:left="0" w:right="0"/>
-      </w:pPr>
-    </w:p>
-    <w:p>
-      <w:pPr>
-        <w:ind w:left="0" w:right="0"/>
-      </w:pPr>
-      <w:r>
-        <w:t>I keep the Chat tool open whenever I am at the computer and available. I’ll post a note there when I’m offline or busy.</w:t>
-      </w:r>
-    </w:p>
-    <w:p>
-      <w:pPr>
-        <w:ind w:left="0" w:right="0"/>
-      </w:pPr>
-    </w:p>
-    <w:p>
-      <w:pPr>
-        <w:ind w:left="0" w:right="0"/>
-        <w:sectPr>
-          <w:type w:val="continuous"/>
-          <w:pgSz w:w="12240" w:h="15840"/>
-          <w:pgMar w:top="720" w:right="1080" w:bottom="720" w:left="1080" w:header="720" w:footer="720" w:gutter="0"/>
-          <w:cols w:num="2" w:space="720"/>
-        </w:sectPr>
-      </w:pPr>
-    </w:p>
-    <w:p>
-      <w:pPr>
-        <w:ind w:left="0" w:right="0"/>
-      </w:pPr>
-    </w:p>
-    <w:p>
-      <w:pPr>
-        <w:pStyle w:val="Heading2"/>
-      </w:pPr>
-      <w:r>
-        <w:rPr>
-          <w:noProof/>
-        </w:rPr>
-        <w:drawing>
-          <wp:anchor distT="0" distB="0" distL="114300" distR="114300" simplePos="0" relativeHeight="251651072" behindDoc="1" locked="0" layoutInCell="1" allowOverlap="1" wp14:anchorId="41FAA9CB" wp14:editId="20A42C24">
-            <wp:simplePos x="0" y="0"/>
-            <wp:positionH relativeFrom="column">
-              <wp:posOffset>5305425</wp:posOffset>
-            </wp:positionH>
-            <wp:positionV relativeFrom="paragraph">
-              <wp:posOffset>144780</wp:posOffset>
+              <wp:posOffset>198120</wp:posOffset>
             </wp:positionV>
             <wp:extent cx="1132840" cy="1123315"/>
             <wp:effectExtent l="0" t="0" r="0" b="635"/>
@@ -1112,7 +1880,7 @@
                     <pic:cNvPicPr/>
                   </pic:nvPicPr>
                   <pic:blipFill>
-                    <a:blip r:embed="rId14" cstate="print"/>
+                    <a:blip r:embed="rId22" cstate="print"/>
                     <a:stretch>
                       <a:fillRect/>
                     </a:stretch>
@@ -1133,120 +1901,128 @@
         </w:drawing>
       </w:r>
       <w:r>
-        <w:t>Private Online Meetings</w:t>
+        <w:t>If you can't get what you need on Canvas Discussions or through the Canvas Inbox, we can set up a Zoom appointment. Send me a message using the Canvas Inbox and tell me what you want to discuss and when you're available.</w:t>
+      </w:r>
+    </w:p>
+    <w:p>
+      <w:pPr>
+        <w:pStyle w:val="BodyText"/>
+      </w:pPr>
+      <w:r>
+        <w:t>Typical offline hours</w:t>
+      </w:r>
+    </w:p>
+    <w:p>
+      <w:pPr>
+        <w:pStyle w:val="BodyText"/>
+      </w:pPr>
+      <w:r>
+        <w:t xml:space="preserve"> </w:t>
+      </w:r>
+    </w:p>
+    <w:p>
+      <w:pPr>
+        <w:pStyle w:val="BodyText"/>
+        <w:sectPr>
+          <w:type w:val="continuous"/>
+          <w:pgSz w:w="12240" w:h="15840"/>
+          <w:pgMar w:top="720" w:right="1080" w:bottom="720" w:left="1080" w:header="720" w:footer="720" w:gutter="0"/>
+          <w:cols w:space="720"/>
+        </w:sectPr>
+      </w:pPr>
+    </w:p>
+    <w:p>
+      <w:pPr>
+        <w:pStyle w:val="BodyText"/>
+      </w:pPr>
+      <w:r>
+        <w:t xml:space="preserve">Weekdays: </w:t>
+      </w:r>
+    </w:p>
+    <w:p>
+      <w:pPr>
+        <w:pStyle w:val="BodyText"/>
+      </w:pPr>
+      <w:r>
+        <w:t>5 AM to 3 PM</w:t>
+      </w:r>
+    </w:p>
+    <w:p>
+      <w:pPr>
+        <w:pStyle w:val="BodyText"/>
+      </w:pPr>
+      <w:r>
+        <w:t>7:30 PM to 10 PM</w:t>
+      </w:r>
+    </w:p>
+    <w:p>
+      <w:pPr>
+        <w:pStyle w:val="BodyText"/>
+      </w:pPr>
+      <w:r>
+        <w:t xml:space="preserve">Weekends: </w:t>
+      </w:r>
+    </w:p>
+    <w:p>
+      <w:pPr>
+        <w:pStyle w:val="BodyText"/>
+      </w:pPr>
+      <w:r>
+        <w:t>After 5 PM on Friday</w:t>
+      </w:r>
+    </w:p>
+    <w:p>
+      <w:pPr>
+        <w:pStyle w:val="BodyText"/>
+      </w:pPr>
+      <w:r>
+        <w:t>All Day Saturday &amp; Sunday</w:t>
+      </w:r>
+    </w:p>
+    <w:p>
+      <w:pPr>
+        <w:pStyle w:val="BodyText"/>
+        <w:sectPr>
+          <w:type w:val="continuous"/>
+          <w:pgSz w:w="12240" w:h="15840"/>
+          <w:pgMar w:top="720" w:right="1080" w:bottom="720" w:left="1080" w:header="720" w:footer="720" w:gutter="0"/>
+          <w:cols w:num="2" w:space="720"/>
+        </w:sectPr>
+      </w:pPr>
+    </w:p>
+    <w:p>
+      <w:pPr>
+        <w:pStyle w:val="BodyText"/>
+      </w:pPr>
+      <w:r>
+        <w:t xml:space="preserve"> </w:t>
+      </w:r>
+    </w:p>
+    <w:p>
+      <w:pPr>
+        <w:pStyle w:val="BodyText"/>
+      </w:pPr>
+      <w:r>
+        <w:t xml:space="preserve">I will check in during the weekend, and I may reply. Do not worry if you don't hear from me until </w:t>
+      </w:r>
+      <w:proofErr w:type="gramStart"/>
+      <w:r>
+        <w:t>Monday</w:t>
+      </w:r>
+      <w:proofErr w:type="gramEnd"/>
+      <w:r>
+        <w:t xml:space="preserve"> however.</w:t>
       </w:r>
     </w:p>
     <w:p>
       <w:pPr>
         <w:ind w:left="0" w:right="0"/>
       </w:pPr>
-      <w:r>
-        <w:t>Setup online meetings in Zoom if you need a private conversation. Think of this as meeting me in my office on campus.</w:t>
-      </w:r>
     </w:p>
     <w:p>
       <w:pPr>
         <w:ind w:left="0" w:right="0"/>
       </w:pPr>
-    </w:p>
-    <w:p>
-      <w:pPr>
-        <w:ind w:left="0" w:right="0"/>
-      </w:pPr>
-      <w:r>
-        <w:t>NEED MORE HERE » Schedule your meeting at least 24 hours in advance.</w:t>
-      </w:r>
-    </w:p>
-    <w:p>
-      <w:pPr>
-        <w:ind w:left="0" w:right="0"/>
-      </w:pPr>
-      <w:r>
-        <w:rPr>
-          <w:noProof/>
-        </w:rPr>
-        <w:drawing>
-          <wp:anchor distT="0" distB="0" distL="0" distR="0" simplePos="0" relativeHeight="251626496" behindDoc="1" locked="0" layoutInCell="1" allowOverlap="1" wp14:anchorId="0FD12BFB" wp14:editId="09A22A58">
-            <wp:simplePos x="0" y="0"/>
-            <wp:positionH relativeFrom="page">
-              <wp:posOffset>2228215</wp:posOffset>
-            </wp:positionH>
-            <wp:positionV relativeFrom="paragraph">
-              <wp:posOffset>83185</wp:posOffset>
-            </wp:positionV>
-            <wp:extent cx="3103880" cy="2760345"/>
-            <wp:effectExtent l="0" t="0" r="0" b="0"/>
-            <wp:wrapNone/>
-            <wp:docPr id="25" name="Image 25"/>
-            <wp:cNvGraphicFramePr>
-              <a:graphicFrameLocks xmlns:a="http://schemas.openxmlformats.org/drawingml/2006/main"/>
-            </wp:cNvGraphicFramePr>
-            <a:graphic xmlns:a="http://schemas.openxmlformats.org/drawingml/2006/main">
-              <a:graphicData uri="http://schemas.openxmlformats.org/drawingml/2006/picture">
-                <pic:pic xmlns:pic="http://schemas.openxmlformats.org/drawingml/2006/picture">
-                  <pic:nvPicPr>
-                    <pic:cNvPr id="25" name="Image 25"/>
-                    <pic:cNvPicPr/>
-                  </pic:nvPicPr>
-                  <pic:blipFill>
-                    <a:blip r:embed="rId15" cstate="print"/>
-                    <a:stretch>
-                      <a:fillRect/>
-                    </a:stretch>
-                  </pic:blipFill>
-                  <pic:spPr>
-                    <a:xfrm>
-                      <a:off x="0" y="0"/>
-                      <a:ext cx="3103880" cy="2760345"/>
-                    </a:xfrm>
-                    <a:prstGeom prst="rect">
-                      <a:avLst/>
-                    </a:prstGeom>
-                  </pic:spPr>
-                </pic:pic>
-              </a:graphicData>
-            </a:graphic>
-          </wp:anchor>
-        </w:drawing>
-      </w:r>
-    </w:p>
-    <w:p>
-      <w:pPr>
-        <w:ind w:left="0" w:right="0"/>
-      </w:pPr>
-    </w:p>
-    <w:p>
-      <w:pPr>
-        <w:ind w:left="0" w:right="0"/>
-      </w:pPr>
-    </w:p>
-    <w:p>
-      <w:pPr>
-        <w:ind w:left="0" w:right="0"/>
-      </w:pPr>
-    </w:p>
-    <w:p>
-      <w:pPr>
-        <w:ind w:left="0" w:right="0"/>
-      </w:pPr>
-    </w:p>
-    <w:p>
-      <w:pPr>
-        <w:ind w:left="0" w:right="0"/>
-      </w:pPr>
-    </w:p>
-    <w:p>
-      <w:pPr>
-        <w:ind w:left="0" w:right="0"/>
-      </w:pPr>
-    </w:p>
-    <w:p>
-      <w:pPr>
-        <w:ind w:left="0" w:right="0"/>
-      </w:pPr>
-      <w:r>
-        <w:t>This page contains invisible dragons If you can see a dragon, you are magical</w:t>
-      </w:r>
     </w:p>
     <w:p>
       <w:pPr>
@@ -1381,7 +2157,7 @@
           <w:noProof/>
         </w:rPr>
         <w:drawing>
-          <wp:inline distT="0" distB="0" distL="0" distR="0" wp14:anchorId="5842C26A" wp14:editId="18D74EC8">
+          <wp:inline distT="0" distB="0" distL="0" distR="0" wp14:anchorId="5842C26A" wp14:editId="17FB8D5D">
             <wp:extent cx="2028769" cy="1837944"/>
             <wp:effectExtent l="38100" t="38100" r="29210" b="29210"/>
             <wp:docPr id="27" name="Image 27" descr="A person in a lab coat using a microscope"/>
@@ -1394,7 +2170,7 @@
                     <pic:cNvPicPr/>
                   </pic:nvPicPr>
                   <pic:blipFill>
-                    <a:blip r:embed="rId16" cstate="print">
+                    <a:blip r:embed="rId23" cstate="print">
                       <a:extLst>
                         <a:ext uri="{28A0092B-C50C-407E-A947-70E740481C1C}">
                           <a14:useLocalDpi xmlns:a14="http://schemas.microsoft.com/office/drawing/2010/main" val="0"/>
@@ -1883,7 +2659,7 @@
                           <pic:cNvPicPr/>
                         </pic:nvPicPr>
                         <pic:blipFill>
-                          <a:blip r:embed="rId17" cstate="print"/>
+                          <a:blip r:embed="rId24" cstate="print"/>
                           <a:stretch>
                             <a:fillRect/>
                           </a:stretch>
@@ -1959,9 +2735,9 @@
           </mc:Choice>
           <mc:Fallback>
             <w:pict>
-              <v:group w14:anchorId="2139DD6F" id="Group 37" o:spid="_x0000_s1026" style="width:166.5pt;height:156.45pt;mso-position-horizontal-relative:char;mso-position-vertical-relative:line" coordsize="21145,19869" o:gfxdata="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">
+              <v:group w14:anchorId="71AA2716" id="Group 37" o:spid="_x0000_s1026" style="width:166.5pt;height:156.45pt;mso-position-horizontal-relative:char;mso-position-vertical-relative:line" coordsize="21145,19869" o:gfxdata="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">
                 <v:shape id="Image 38" o:spid="_x0000_s1027" type="#_x0000_t75" style="position:absolute;left:400;top:400;width:20345;height:19065;visibility:visible;mso-wrap-style:square" o:gfxdata="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" stroked="t" strokecolor="#508590" strokeweight="3pt">
-                  <v:imagedata r:id="rId18" o:title=""/>
+                  <v:imagedata r:id="rId25" o:title=""/>
                 </v:shape>
                 <v:shape id="Graphic 39" o:spid="_x0000_s1028" style="position:absolute;left:285;top:285;width:20574;height:19298;visibility:visible;mso-wrap-style:square;v-text-anchor:top" coordsize="2057400,1929764" o:gfxdata="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" path="m,l,1929258r2057399,l2057399,,,e" filled="f" strokecolor="#508590" strokeweight="3pt">
                   <v:path arrowok="t"/>
@@ -2280,7 +3056,7 @@
                           <pic:cNvPicPr/>
                         </pic:nvPicPr>
                         <pic:blipFill>
-                          <a:blip r:embed="rId19" cstate="print"/>
+                          <a:blip r:embed="rId26" cstate="print"/>
                           <a:stretch>
                             <a:fillRect/>
                           </a:stretch>
@@ -2356,9 +3132,9 @@
           </mc:Choice>
           <mc:Fallback>
             <w:pict>
-              <v:group w14:anchorId="46A2DAF4" id="Group 40" o:spid="_x0000_s1026" style="width:238.05pt;height:220.65pt;mso-position-horizontal-relative:char;mso-position-vertical-relative:line" coordsize="29381,30384" o:gfxdata="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">
+              <v:group w14:anchorId="167DBE81" id="Group 40" o:spid="_x0000_s1026" style="width:238.05pt;height:220.65pt;mso-position-horizontal-relative:char;mso-position-vertical-relative:line" coordsize="29381,30384" o:gfxdata="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">
                 <v:shape id="Image 41" o:spid="_x0000_s1027" type="#_x0000_t75" style="position:absolute;left:399;top:399;width:28594;height:29600;visibility:visible;mso-wrap-style:square" o:gfxdata="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" stroked="t" strokecolor="#508590" strokeweight="3pt">
-                  <v:imagedata r:id="rId20" o:title=""/>
+                  <v:imagedata r:id="rId27" o:title=""/>
                 </v:shape>
                 <v:shape id="Graphic 42" o:spid="_x0000_s1028" style="position:absolute;left:285;top:285;width:28810;height:29813;visibility:visible;mso-wrap-style:square;v-text-anchor:top" coordsize="2880995,2981325" o:gfxdata="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" path="m,l,2981324r2880911,l2880911,,,e" filled="f" strokecolor="#508590" strokeweight="3pt">
                   <v:path arrowok="t"/>
@@ -2435,7 +3211,7 @@
                           <pic:cNvPicPr/>
                         </pic:nvPicPr>
                         <pic:blipFill>
-                          <a:blip r:embed="rId21" cstate="print"/>
+                          <a:blip r:embed="rId28" cstate="print"/>
                           <a:stretch>
                             <a:fillRect/>
                           </a:stretch>
@@ -2511,9 +3287,9 @@
           </mc:Choice>
           <mc:Fallback>
             <w:pict>
-              <v:group w14:anchorId="35DA7F9E" id="Group 47" o:spid="_x0000_s1026" style="width:166.2pt;height:148.5pt;mso-position-horizontal-relative:char;mso-position-vertical-relative:line" coordsize="21107,18859" o:gfxdata="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">
+              <v:group w14:anchorId="5B2C4A53" id="Group 47" o:spid="_x0000_s1026" style="width:166.2pt;height:148.5pt;mso-position-horizontal-relative:char;mso-position-vertical-relative:line" coordsize="21107,18859" o:gfxdata="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">
                 <v:shape id="Image 48" o:spid="_x0000_s1027" type="#_x0000_t75" style="position:absolute;left:400;top:400;width:20304;height:18059;visibility:visible;mso-wrap-style:square" o:gfxdata="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" stroked="t" strokecolor="#508590" strokeweight="3pt">
-                  <v:imagedata r:id="rId22" o:title=""/>
+                  <v:imagedata r:id="rId29" o:title=""/>
                 </v:shape>
                 <v:shape id="Graphic 49" o:spid="_x0000_s1028" style="position:absolute;left:285;top:285;width:20536;height:18288;visibility:visible;mso-wrap-style:square;v-text-anchor:top" coordsize="2053589,1828800" o:gfxdata="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" path="m,l,1828799r2053232,l2053232,,,e" filled="f" strokecolor="#508590" strokeweight="3pt">
                   <v:path arrowok="t"/>
@@ -2672,6 +3448,9 @@
       <w:pPr>
         <w:pStyle w:val="BodyText"/>
       </w:pPr>
+      <w:r>
+        <w:t>Tentative schedule with more specific dates and information is available in Canvas…….</w:t>
+      </w:r>
     </w:p>
     <w:p>
       <w:pPr>
@@ -2705,7 +3484,13 @@
         <w:t xml:space="preserve"> </w:t>
       </w:r>
       <w:r>
-        <w:t>1–3):</w:t>
+        <w:t>1–</w:t>
+      </w:r>
+      <w:r>
+        <w:t>2</w:t>
+      </w:r>
+      <w:r>
+        <w:t>):</w:t>
       </w:r>
       <w:r>
         <w:rPr>
@@ -2760,7 +3545,7 @@
           <w:noProof/>
         </w:rPr>
         <w:drawing>
-          <wp:anchor distT="0" distB="0" distL="114300" distR="114300" simplePos="0" relativeHeight="251671552" behindDoc="0" locked="0" layoutInCell="1" allowOverlap="1" wp14:anchorId="19C8F68D" wp14:editId="38FC1FC7">
+          <wp:anchor distT="0" distB="0" distL="114300" distR="114300" simplePos="0" relativeHeight="251658240" behindDoc="0" locked="0" layoutInCell="1" allowOverlap="1" wp14:anchorId="19C8F68D" wp14:editId="0CB106E8">
             <wp:simplePos x="0" y="0"/>
             <wp:positionH relativeFrom="column">
               <wp:posOffset>5248275</wp:posOffset>
@@ -2781,7 +3566,7 @@
                     <pic:cNvPicPr/>
                   </pic:nvPicPr>
                   <pic:blipFill>
-                    <a:blip r:embed="rId23" cstate="print"/>
+                    <a:blip r:embed="rId30" cstate="print"/>
                     <a:stretch>
                       <a:fillRect/>
                     </a:stretch>
@@ -2944,7 +3729,13 @@
         <w:pStyle w:val="Heading2"/>
       </w:pPr>
       <w:r>
-        <w:t>Module 2 (Weeks 4–6) Proposing Your Project</w:t>
+        <w:t xml:space="preserve">Module 2 (Weeks </w:t>
+      </w:r>
+      <w:r>
+        <w:t>3–5</w:t>
+      </w:r>
+      <w:r>
+        <w:t>) Proposing Your Project</w:t>
       </w:r>
     </w:p>
     <w:p>
@@ -2960,7 +3751,7 @@
           <w:noProof/>
         </w:rPr>
         <w:drawing>
-          <wp:anchor distT="0" distB="0" distL="114300" distR="114300" simplePos="0" relativeHeight="251675648" behindDoc="0" locked="0" layoutInCell="1" allowOverlap="1" wp14:anchorId="12AA2049" wp14:editId="50C1A13E">
+          <wp:anchor distT="0" distB="0" distL="114300" distR="114300" simplePos="0" relativeHeight="251659264" behindDoc="0" locked="0" layoutInCell="1" allowOverlap="1" wp14:anchorId="12AA2049" wp14:editId="7E629D96">
             <wp:simplePos x="0" y="0"/>
             <wp:positionH relativeFrom="column">
               <wp:posOffset>5476875</wp:posOffset>
@@ -2981,7 +3772,7 @@
                     <pic:cNvPicPr/>
                   </pic:nvPicPr>
                   <pic:blipFill>
-                    <a:blip r:embed="rId24" cstate="print"/>
+                    <a:blip r:embed="rId31" cstate="print"/>
                     <a:stretch>
                       <a:fillRect/>
                     </a:stretch>
@@ -3359,7 +4150,7 @@
           <w:noProof/>
         </w:rPr>
         <w:drawing>
-          <wp:anchor distT="0" distB="0" distL="114300" distR="114300" simplePos="0" relativeHeight="251679744" behindDoc="0" locked="0" layoutInCell="1" allowOverlap="1" wp14:anchorId="5FDB0197" wp14:editId="448221C9">
+          <wp:anchor distT="0" distB="0" distL="114300" distR="114300" simplePos="0" relativeHeight="251661312" behindDoc="0" locked="0" layoutInCell="1" allowOverlap="1" wp14:anchorId="5FDB0197" wp14:editId="676BD62F">
             <wp:simplePos x="0" y="0"/>
             <wp:positionH relativeFrom="column">
               <wp:posOffset>5619115</wp:posOffset>
@@ -3380,7 +4171,7 @@
                     <pic:cNvPicPr/>
                   </pic:nvPicPr>
                   <pic:blipFill>
-                    <a:blip r:embed="rId25" cstate="print"/>
+                    <a:blip r:embed="rId32" cstate="print"/>
                     <a:stretch>
                       <a:fillRect/>
                     </a:stretch>
@@ -3433,7 +4224,16 @@
         <w:t xml:space="preserve"> </w:t>
       </w:r>
       <w:r>
-        <w:t>7–9):</w:t>
+        <w:t>6</w:t>
+      </w:r>
+      <w:r>
+        <w:t>–</w:t>
+      </w:r>
+      <w:r>
+        <w:t>8</w:t>
+      </w:r>
+      <w:r>
+        <w:t>):</w:t>
       </w:r>
       <w:r>
         <w:rPr>
@@ -3568,7 +4368,7 @@
           <w:noProof/>
         </w:rPr>
         <w:drawing>
-          <wp:anchor distT="0" distB="0" distL="114300" distR="114300" simplePos="0" relativeHeight="251683840" behindDoc="0" locked="0" layoutInCell="1" allowOverlap="1" wp14:anchorId="7000611F" wp14:editId="144E9D20">
+          <wp:anchor distT="0" distB="0" distL="114300" distR="114300" simplePos="0" relativeHeight="251662336" behindDoc="0" locked="0" layoutInCell="1" allowOverlap="1" wp14:anchorId="7000611F" wp14:editId="2F04C229">
             <wp:simplePos x="0" y="0"/>
             <wp:positionH relativeFrom="column">
               <wp:posOffset>5619750</wp:posOffset>
@@ -3589,7 +4389,7 @@
                     <pic:cNvPicPr/>
                   </pic:nvPicPr>
                   <pic:blipFill>
-                    <a:blip r:embed="rId26" cstate="print"/>
+                    <a:blip r:embed="rId33" cstate="print"/>
                     <a:stretch>
                       <a:fillRect/>
                     </a:stretch>
@@ -3642,7 +4442,10 @@
         <w:t xml:space="preserve"> </w:t>
       </w:r>
       <w:r>
-        <w:t>10–12):</w:t>
+        <w:t>9</w:t>
+      </w:r>
+      <w:r>
+        <w:t>–12):</w:t>
       </w:r>
       <w:r>
         <w:rPr>
@@ -3755,7 +4558,7 @@
           <w:noProof/>
         </w:rPr>
         <w:drawing>
-          <wp:anchor distT="0" distB="0" distL="114300" distR="114300" simplePos="0" relativeHeight="251687936" behindDoc="0" locked="0" layoutInCell="1" allowOverlap="1" wp14:anchorId="0BA8C553" wp14:editId="6804BB31">
+          <wp:anchor distT="0" distB="0" distL="114300" distR="114300" simplePos="0" relativeHeight="251663360" behindDoc="0" locked="0" layoutInCell="1" allowOverlap="1" wp14:anchorId="0BA8C553" wp14:editId="649966C0">
             <wp:simplePos x="0" y="0"/>
             <wp:positionH relativeFrom="column">
               <wp:posOffset>5734050</wp:posOffset>
@@ -3776,7 +4579,7 @@
                     <pic:cNvPicPr/>
                   </pic:nvPicPr>
                   <pic:blipFill>
-                    <a:blip r:embed="rId27" cstate="print"/>
+                    <a:blip r:embed="rId34" cstate="print"/>
                     <a:stretch>
                       <a:fillRect/>
                     </a:stretch>
@@ -3833,6 +4636,12 @@
         <w:t xml:space="preserve"> </w:t>
       </w:r>
       <w:r>
+        <w:rPr>
+          <w:spacing w:val="-8"/>
+        </w:rPr>
+        <w:t xml:space="preserve">Visually </w:t>
+      </w:r>
+      <w:r>
         <w:t>Explaining</w:t>
       </w:r>
       <w:r>
@@ -3937,8 +4746,13 @@
         </w:rPr>
         <w:t xml:space="preserve"> </w:t>
       </w:r>
-      <w:r>
-        <w:t>visually- appealing fact sheet</w:t>
+      <w:proofErr w:type="gramStart"/>
+      <w:r>
+        <w:t>visually-appealing</w:t>
+      </w:r>
+      <w:proofErr w:type="gramEnd"/>
+      <w:r>
+        <w:t xml:space="preserve"> fact sheet</w:t>
       </w:r>
       <w:r>
         <w:t xml:space="preserve"> </w:t>
@@ -4022,7 +4836,7 @@
                           <pic:cNvPicPr/>
                         </pic:nvPicPr>
                         <pic:blipFill>
-                          <a:blip r:embed="rId28" cstate="print"/>
+                          <a:blip r:embed="rId35" cstate="print"/>
                           <a:stretch>
                             <a:fillRect/>
                           </a:stretch>
@@ -4098,9 +4912,9 @@
           </mc:Choice>
           <mc:Fallback>
             <w:pict>
-              <v:group w14:anchorId="5A2D9055" id="Group 76" o:spid="_x0000_s1026" style="width:253.5pt;height:154.5pt;mso-position-horizontal-relative:char;mso-position-vertical-relative:line" coordsize="31394,19138" o:gfxdata="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">
+              <v:group w14:anchorId="4D79F0E1" id="Group 76" o:spid="_x0000_s1026" style="width:253.5pt;height:154.5pt;mso-position-horizontal-relative:char;mso-position-vertical-relative:line" coordsize="31394,19138" o:gfxdata="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">
                 <v:shape id="Image 77" o:spid="_x0000_s1027" type="#_x0000_t75" alt="A person in glasses using a computer" style="position:absolute;left:495;top:495;width:30404;height:18146;visibility:visible;mso-wrap-style:square" o:gfxdata="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" stroked="t" strokecolor="#508590" strokeweight="3pt">
-                  <v:imagedata r:id="rId29" o:title="A person in glasses using a computer"/>
+                  <v:imagedata r:id="rId36" o:title="A person in glasses using a computer"/>
                 </v:shape>
                 <v:shape id="Graphic 78" o:spid="_x0000_s1028" style="position:absolute;left:380;top:380;width:30633;height:18377;visibility:visible;mso-wrap-style:square;v-text-anchor:top" coordsize="3063240,1837689" o:gfxdata="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" path="m,l,1837431r3063180,l3063180,,,e" filled="f" strokecolor="#508590" strokeweight="3pt">
                   <v:path arrowok="t"/>
@@ -4716,7 +5530,7 @@
                     <pic:cNvPicPr/>
                   </pic:nvPicPr>
                   <pic:blipFill>
-                    <a:blip r:embed="rId30" cstate="print">
+                    <a:blip r:embed="rId37" cstate="print">
                       <a:extLst>
                         <a:ext uri="{28A0092B-C50C-407E-A947-70E740481C1C}">
                           <a14:useLocalDpi xmlns:a14="http://schemas.microsoft.com/office/drawing/2010/main" val="0"/>
@@ -4946,7 +5760,7 @@
                     <pic:cNvPicPr/>
                   </pic:nvPicPr>
                   <pic:blipFill>
-                    <a:blip r:embed="rId31" cstate="print">
+                    <a:blip r:embed="rId38" cstate="print">
                       <a:extLst>
                         <a:ext uri="{28A0092B-C50C-407E-A947-70E740481C1C}">
                           <a14:useLocalDpi xmlns:a14="http://schemas.microsoft.com/office/drawing/2010/main" val="0"/>
@@ -5264,7 +6078,7 @@
         <mc:AlternateContent>
           <mc:Choice Requires="wps">
             <w:drawing>
-              <wp:anchor distT="0" distB="0" distL="114300" distR="114300" simplePos="0" relativeHeight="251659264" behindDoc="0" locked="0" layoutInCell="1" allowOverlap="1" wp14:anchorId="5DCAA8DC" wp14:editId="327E073A">
+              <wp:anchor distT="0" distB="0" distL="114300" distR="114300" simplePos="0" relativeHeight="251655168" behindDoc="0" locked="0" layoutInCell="1" allowOverlap="1" wp14:anchorId="5DCAA8DC" wp14:editId="3639E687">
                 <wp:simplePos x="0" y="0"/>
                 <wp:positionH relativeFrom="column">
                   <wp:posOffset>19050</wp:posOffset>
@@ -5332,7 +6146,7 @@
           </mc:Choice>
           <mc:Fallback>
             <w:pict>
-              <v:rect w14:anchorId="6A1C2280" id="Rectangle 85" o:spid="_x0000_s1026" style="position:absolute;margin-left:1.5pt;margin-top:.95pt;width:509pt;height:215.25pt;z-index:251659264;visibility:visible;mso-wrap-style:square;mso-width-percent:0;mso-height-percent:0;mso-wrap-distance-left:9pt;mso-wrap-distance-top:0;mso-wrap-distance-right:9pt;mso-wrap-distance-bottom:0;mso-position-horizontal:absolute;mso-position-horizontal-relative:text;mso-position-vertical:absolute;mso-position-vertical-relative:text;mso-width-percent:0;mso-height-percent:0;mso-width-relative:margin;mso-height-relative:margin;v-text-anchor:middle" o:gfxdata="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" filled="f" strokecolor="#508590" strokeweight="3pt"/>
+              <v:rect w14:anchorId="0DC9D98C" id="Rectangle 85" o:spid="_x0000_s1026" style="position:absolute;margin-left:1.5pt;margin-top:.95pt;width:509pt;height:215.25pt;z-index:251655168;visibility:visible;mso-wrap-style:square;mso-width-percent:0;mso-height-percent:0;mso-wrap-distance-left:9pt;mso-wrap-distance-top:0;mso-wrap-distance-right:9pt;mso-wrap-distance-bottom:0;mso-position-horizontal:absolute;mso-position-horizontal-relative:text;mso-position-vertical:absolute;mso-position-vertical-relative:text;mso-width-percent:0;mso-height-percent:0;mso-width-relative:margin;mso-height-relative:margin;v-text-anchor:middle" o:gfxdata="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" filled="f" strokecolor="#508590" strokeweight="3pt"/>
             </w:pict>
           </mc:Fallback>
         </mc:AlternateContent>
@@ -5591,7 +6405,7 @@
         <mc:AlternateContent>
           <mc:Choice Requires="wps">
             <w:drawing>
-              <wp:anchor distT="0" distB="0" distL="114300" distR="114300" simplePos="0" relativeHeight="251642880" behindDoc="0" locked="0" layoutInCell="1" allowOverlap="1" wp14:anchorId="45B70087" wp14:editId="705AA2BD">
+              <wp:anchor distT="0" distB="0" distL="114300" distR="114300" simplePos="0" relativeHeight="251652096" behindDoc="0" locked="0" layoutInCell="1" allowOverlap="1" wp14:anchorId="45B70087" wp14:editId="7D1A97C4">
                 <wp:simplePos x="0" y="0"/>
                 <wp:positionH relativeFrom="column">
                   <wp:posOffset>371475</wp:posOffset>
@@ -5651,7 +6465,7 @@
           </mc:Choice>
           <mc:Fallback>
             <w:pict>
-              <v:line w14:anchorId="5496DB1E" id="Straight Connector 84" o:spid="_x0000_s1026" style="position:absolute;z-index:251642880;visibility:visible;mso-wrap-style:square;mso-width-percent:0;mso-height-percent:0;mso-wrap-distance-left:9pt;mso-wrap-distance-top:0;mso-wrap-distance-right:9pt;mso-wrap-distance-bottom:0;mso-position-horizontal:absolute;mso-position-horizontal-relative:text;mso-position-vertical:absolute;mso-position-vertical-relative:text;mso-width-percent:0;mso-height-percent:0;mso-width-relative:margin;mso-height-relative:margin" from="29.25pt,19.9pt" to="195pt,19.9pt" o:gfxdata="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" strokecolor="#385d65" strokeweight="3pt"/>
+              <v:line w14:anchorId="08A38FF0" id="Straight Connector 84" o:spid="_x0000_s1026" style="position:absolute;z-index:251652096;visibility:visible;mso-wrap-style:square;mso-width-percent:0;mso-height-percent:0;mso-wrap-distance-left:9pt;mso-wrap-distance-top:0;mso-wrap-distance-right:9pt;mso-wrap-distance-bottom:0;mso-position-horizontal:absolute;mso-position-horizontal-relative:text;mso-position-vertical:absolute;mso-position-vertical-relative:text;mso-width-percent:0;mso-height-percent:0;mso-width-relative:margin;mso-height-relative:margin" from="29.25pt,19.9pt" to="195pt,19.9pt" o:gfxdata="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" strokecolor="#385d65" strokeweight="3pt"/>
             </w:pict>
           </mc:Fallback>
         </mc:AlternateContent>
@@ -5852,7 +6666,7 @@
         <mc:AlternateContent>
           <mc:Choice Requires="wps">
             <w:drawing>
-              <wp:anchor distT="0" distB="0" distL="114300" distR="114300" simplePos="0" relativeHeight="251692032" behindDoc="0" locked="0" layoutInCell="1" allowOverlap="1" wp14:anchorId="5681DE53" wp14:editId="323E6A64">
+              <wp:anchor distT="0" distB="0" distL="114300" distR="114300" simplePos="0" relativeHeight="251664384" behindDoc="0" locked="0" layoutInCell="1" allowOverlap="1" wp14:anchorId="5681DE53" wp14:editId="6C07B501">
                 <wp:simplePos x="0" y="0"/>
                 <wp:positionH relativeFrom="column">
                   <wp:posOffset>-9525</wp:posOffset>
@@ -5920,7 +6734,7 @@
           </mc:Choice>
           <mc:Fallback>
             <w:pict>
-              <v:rect w14:anchorId="5B4DC1F0" id="Rectangle 85" o:spid="_x0000_s1026" style="position:absolute;margin-left:-.75pt;margin-top:30.55pt;width:509pt;height:68.25pt;z-index:251692032;visibility:visible;mso-wrap-style:square;mso-width-percent:0;mso-height-percent:0;mso-wrap-distance-left:9pt;mso-wrap-distance-top:0;mso-wrap-distance-right:9pt;mso-wrap-distance-bottom:0;mso-position-horizontal:absolute;mso-position-horizontal-relative:text;mso-position-vertical:absolute;mso-position-vertical-relative:text;mso-width-percent:0;mso-height-percent:0;mso-width-relative:margin;mso-height-relative:margin;v-text-anchor:middle" o:gfxdata="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" filled="f" strokecolor="#508590" strokeweight="3pt"/>
+              <v:rect w14:anchorId="5E24F5D6" id="Rectangle 85" o:spid="_x0000_s1026" style="position:absolute;margin-left:-.75pt;margin-top:30.55pt;width:509pt;height:68.25pt;z-index:251664384;visibility:visible;mso-wrap-style:square;mso-width-percent:0;mso-height-percent:0;mso-wrap-distance-left:9pt;mso-wrap-distance-top:0;mso-wrap-distance-right:9pt;mso-wrap-distance-bottom:0;mso-position-horizontal:absolute;mso-position-horizontal-relative:text;mso-position-vertical:absolute;mso-position-vertical-relative:text;mso-width-percent:0;mso-height-percent:0;mso-width-relative:margin;mso-height-relative:margin;v-text-anchor:middle" o:gfxdata="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" filled="f" strokecolor="#508590" strokeweight="3pt"/>
             </w:pict>
           </mc:Fallback>
         </mc:AlternateContent>
@@ -6124,7 +6938,7 @@
         <mc:AlternateContent>
           <mc:Choice Requires="wpg">
             <w:drawing>
-              <wp:inline distT="0" distB="0" distL="0" distR="0" wp14:anchorId="44AF63A0" wp14:editId="50051443">
+              <wp:inline distT="0" distB="0" distL="0" distR="0" wp14:anchorId="44AF63A0" wp14:editId="673D1D1B">
                 <wp:extent cx="3115945" cy="1905000"/>
                 <wp:effectExtent l="0" t="0" r="8255" b="0"/>
                 <wp:docPr id="119" name="Group 119"/>
@@ -6151,7 +6965,7 @@
                           <pic:cNvPicPr/>
                         </pic:nvPicPr>
                         <pic:blipFill>
-                          <a:blip r:embed="rId32" cstate="print"/>
+                          <a:blip r:embed="rId39" cstate="print"/>
                           <a:stretch>
                             <a:fillRect/>
                           </a:stretch>
@@ -6227,9 +7041,9 @@
           </mc:Choice>
           <mc:Fallback>
             <w:pict>
-              <v:group w14:anchorId="51084C67" id="Group 119" o:spid="_x0000_s1026" style="width:245.35pt;height:150pt;mso-position-horizontal-relative:char;mso-position-vertical-relative:line" coordsize="31159,19050" o:gfxdata="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">
+              <v:group w14:anchorId="3FCBA4F0" id="Group 119" o:spid="_x0000_s1026" style="width:245.35pt;height:150pt;mso-position-horizontal-relative:char;mso-position-vertical-relative:line" coordsize="31159,19050" o:gfxdata="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">
                 <v:shape id="Image 120" o:spid="_x0000_s1027" type="#_x0000_t75" style="position:absolute;left:399;top:399;width:30404;height:18277;visibility:visible;mso-wrap-style:square" o:gfxdata="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" stroked="t" strokecolor="#508590" strokeweight="3pt">
-                  <v:imagedata r:id="rId33" o:title=""/>
+                  <v:imagedata r:id="rId40" o:title=""/>
                 </v:shape>
                 <v:shape id="Graphic 121" o:spid="_x0000_s1028" style="position:absolute;left:285;top:285;width:30588;height:18478;visibility:visible;mso-wrap-style:square;v-text-anchor:top" coordsize="3058795,1847850" o:gfxdata="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" path="m,l,1847849r3058745,l3058745,,,e" filled="f" strokecolor="#508590" strokeweight="3pt">
                   <v:path arrowok="t"/>
@@ -6368,7 +7182,21 @@
           <w:b/>
           <w:bCs/>
         </w:rPr>
-        <w:t xml:space="preserve">in this course. </w:t>
+        <w:t>in this course.</w:t>
+      </w:r>
+      <w:r>
+        <w:rPr>
+          <w:b/>
+          <w:bCs/>
+        </w:rPr>
+        <w:t xml:space="preserve"> </w:t>
+      </w:r>
+      <w:r>
+        <w:rPr>
+          <w:b/>
+          <w:bCs/>
+        </w:rPr>
+        <w:t>Just use the Grace Period.</w:t>
       </w:r>
     </w:p>
     <w:p>
@@ -6383,7 +7211,7 @@
         <w:spacing w:after="240"/>
       </w:pPr>
       <w:r>
-        <w:t xml:space="preserve">You don’t need to ask in advance or explain why your work is late. </w:t>
+        <w:t>You don’t need to ask in advance or explain why your work is late.</w:t>
       </w:r>
     </w:p>
     <w:p>
@@ -6398,7 +7226,10 @@
         <w:spacing w:before="120"/>
       </w:pPr>
       <w:r>
-        <w:t>Take more time when you need it, as often as you need it, and then turn your work in before the grace period ends.</w:t>
+        <w:t>The Grace Period lets you t</w:t>
+      </w:r>
+      <w:r>
+        <w:t>ake more time when you need it, as often as you need it, and then turn your work in before the grace period ends.</w:t>
       </w:r>
     </w:p>
     <w:p>
@@ -6570,7 +7401,16 @@
         <w:t xml:space="preserve"> </w:t>
       </w:r>
       <w:r>
-        <w:t>the assignment is due. It’s the date you should aim for so you do not fall behind in the course.</w:t>
+        <w:t xml:space="preserve">the assignment is due. </w:t>
+      </w:r>
+      <w:r>
+        <w:t xml:space="preserve">Aim for the Target Due Date </w:t>
+      </w:r>
+      <w:r>
+        <w:t>so you do not fall behind in the course.</w:t>
+      </w:r>
+      <w:r>
+        <w:t xml:space="preserve"> </w:t>
       </w:r>
     </w:p>
     <w:p>
@@ -6578,7 +7418,7 @@
         <w:pStyle w:val="BodyText"/>
         <w:numPr>
           <w:ilvl w:val="0"/>
-          <w:numId w:val="13"/>
+          <w:numId w:val="17"/>
         </w:numPr>
         <w:pBdr>
           <w:top w:val="single" w:sz="24" w:space="1" w:color="508590"/>
@@ -6587,7 +7427,8 @@
           <w:right w:val="single" w:sz="24" w:space="4" w:color="508590"/>
         </w:pBdr>
         <w:shd w:val="clear" w:color="auto" w:fill="EDF3F4"/>
-        <w:ind w:left="360" w:hanging="270"/>
+        <w:spacing w:after="240"/>
+        <w:ind w:left="450"/>
       </w:pPr>
       <w:r>
         <w:t>Applies</w:t>
@@ -6644,7 +7485,10 @@
         <w:t xml:space="preserve"> </w:t>
       </w:r>
       <w:r>
-        <w:t>course.</w:t>
+        <w:t>course</w:t>
+      </w:r>
+      <w:r>
+        <w:t>.</w:t>
       </w:r>
     </w:p>
     <w:p>
@@ -6652,7 +7496,7 @@
         <w:pStyle w:val="BodyText"/>
         <w:numPr>
           <w:ilvl w:val="0"/>
-          <w:numId w:val="13"/>
+          <w:numId w:val="17"/>
         </w:numPr>
         <w:pBdr>
           <w:top w:val="single" w:sz="24" w:space="1" w:color="508590"/>
@@ -6661,10 +7505,31 @@
           <w:right w:val="single" w:sz="24" w:space="4" w:color="508590"/>
         </w:pBdr>
         <w:shd w:val="clear" w:color="auto" w:fill="EDF3F4"/>
-        <w:ind w:left="360" w:hanging="270"/>
-      </w:pPr>
-      <w:r>
-        <w:t>Ends at 11:59 PM on Fridays.</w:t>
+        <w:ind w:left="450"/>
+      </w:pPr>
+      <w:r>
+        <w:t xml:space="preserve">Ends at 11:59 PM on </w:t>
+      </w:r>
+      <w:r>
+        <w:rPr>
+          <w:b/>
+          <w:bCs/>
+        </w:rPr>
+        <w:t>Fridays</w:t>
+      </w:r>
+      <w:r>
+        <w:t>.</w:t>
+      </w:r>
+    </w:p>
+    <w:p>
+      <w:pPr>
+        <w:pStyle w:val="Heading2"/>
+      </w:pPr>
+      <w:r>
+        <w:t>Grace Periods</w:t>
+      </w:r>
+      <w:r>
+        <w:t xml:space="preserve"> </w:t>
       </w:r>
     </w:p>
     <w:p>
@@ -6672,113 +7537,251 @@
         <w:pStyle w:val="BodyText"/>
         <w:pBdr>
           <w:top w:val="single" w:sz="24" w:space="1" w:color="508590"/>
-          <w:left w:val="single" w:sz="24" w:space="4" w:color="508590"/>
+          <w:left w:val="single" w:sz="24" w:space="1" w:color="508590"/>
           <w:bottom w:val="single" w:sz="24" w:space="1" w:color="508590"/>
-          <w:right w:val="single" w:sz="24" w:space="4" w:color="508590"/>
+          <w:right w:val="single" w:sz="24" w:space="1" w:color="508590"/>
         </w:pBdr>
-        <w:shd w:val="clear" w:color="auto" w:fill="EDF3F4"/>
         <w:spacing w:after="240"/>
-        <w:ind w:left="90"/>
-      </w:pPr>
-    </w:p>
-    <w:p>
-      <w:pPr>
-        <w:pStyle w:val="Heading2"/>
-      </w:pPr>
-      <w:r>
-        <w:rPr>
-          <w:noProof/>
-        </w:rPr>
-        <mc:AlternateContent>
-          <mc:Choice Requires="wps">
-            <w:drawing>
-              <wp:anchor distT="0" distB="0" distL="114300" distR="114300" simplePos="0" relativeHeight="251667456" behindDoc="0" locked="0" layoutInCell="1" allowOverlap="1" wp14:anchorId="4E56CCE7" wp14:editId="55C1B989">
-                <wp:simplePos x="0" y="0"/>
-                <wp:positionH relativeFrom="column">
-                  <wp:posOffset>-28575</wp:posOffset>
-                </wp:positionH>
-                <wp:positionV relativeFrom="paragraph">
-                  <wp:posOffset>307976</wp:posOffset>
-                </wp:positionV>
-                <wp:extent cx="6505575" cy="2190750"/>
-                <wp:effectExtent l="19050" t="19050" r="28575" b="19050"/>
-                <wp:wrapNone/>
-                <wp:docPr id="570356914" name="Rectangle 11"/>
-                <wp:cNvGraphicFramePr/>
-                <a:graphic xmlns:a="http://schemas.openxmlformats.org/drawingml/2006/main">
-                  <a:graphicData uri="http://schemas.microsoft.com/office/word/2010/wordprocessingShape">
-                    <wps:wsp>
-                      <wps:cNvSpPr/>
-                      <wps:spPr>
-                        <a:xfrm>
-                          <a:off x="0" y="0"/>
-                          <a:ext cx="6505575" cy="2190750"/>
-                        </a:xfrm>
-                        <a:prstGeom prst="rect">
-                          <a:avLst/>
-                        </a:prstGeom>
-                        <a:noFill/>
-                        <a:ln w="38100">
-                          <a:solidFill>
-                            <a:srgbClr val="508590"/>
-                          </a:solidFill>
-                        </a:ln>
-                      </wps:spPr>
-                      <wps:style>
-                        <a:lnRef idx="2">
-                          <a:schemeClr val="accent1">
-                            <a:shade val="15000"/>
-                          </a:schemeClr>
-                        </a:lnRef>
-                        <a:fillRef idx="1">
-                          <a:schemeClr val="accent1"/>
-                        </a:fillRef>
-                        <a:effectRef idx="0">
-                          <a:schemeClr val="accent1"/>
-                        </a:effectRef>
-                        <a:fontRef idx="minor">
-                          <a:schemeClr val="lt1"/>
-                        </a:fontRef>
-                      </wps:style>
-                      <wps:bodyPr rot="0" spcFirstLastPara="0" vertOverflow="overflow" horzOverflow="overflow" vert="horz" wrap="square" lIns="91440" tIns="45720" rIns="91440" bIns="45720" numCol="1" spcCol="0" rtlCol="0" fromWordArt="0" anchor="ctr" anchorCtr="0" forceAA="0" compatLnSpc="1">
-                        <a:prstTxWarp prst="textNoShape">
-                          <a:avLst/>
-                        </a:prstTxWarp>
-                        <a:noAutofit/>
-                      </wps:bodyPr>
-                    </wps:wsp>
-                  </a:graphicData>
-                </a:graphic>
-                <wp14:sizeRelV relativeFrom="margin">
-                  <wp14:pctHeight>0</wp14:pctHeight>
-                </wp14:sizeRelV>
-              </wp:anchor>
-            </w:drawing>
-          </mc:Choice>
-          <mc:Fallback>
-            <w:pict>
-              <v:rect w14:anchorId="3EEDEBE8" id="Rectangle 11" o:spid="_x0000_s1026" style="position:absolute;margin-left:-2.25pt;margin-top:24.25pt;width:512.25pt;height:172.5pt;z-index:251667456;visibility:visible;mso-wrap-style:square;mso-height-percent:0;mso-wrap-distance-left:9pt;mso-wrap-distance-top:0;mso-wrap-distance-right:9pt;mso-wrap-distance-bottom:0;mso-position-horizontal:absolute;mso-position-horizontal-relative:text;mso-position-vertical:absolute;mso-position-vertical-relative:text;mso-height-percent:0;mso-height-relative:margin;v-text-anchor:middle" o:gfxdata="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" filled="f" strokecolor="#508590" strokeweight="3pt"/>
-            </w:pict>
-          </mc:Fallback>
-        </mc:AlternateContent>
-      </w:r>
-      <w:r>
-        <w:t>Grace Periods</w:t>
+      </w:pPr>
+      <w:r>
+        <w:t xml:space="preserve">There are </w:t>
+      </w:r>
+      <w:r>
+        <w:rPr>
+          <w:b/>
+          <w:bCs/>
+        </w:rPr>
+        <w:t>two different grace period systems</w:t>
+      </w:r>
+      <w:r>
+        <w:t>: one for weekly activities and check-in surveys, and another for major projects.</w:t>
+      </w:r>
+      <w:r>
+        <w:t xml:space="preserve"> </w:t>
+      </w:r>
+      <w:r>
+        <w:t>For both systems, once the grace period passes, you can no longer submit the assignment</w:t>
+      </w:r>
+      <w:r>
+        <w:t xml:space="preserve"> and, therefore, it earns an Incomplete.</w:t>
+      </w:r>
+    </w:p>
+    <w:p>
+      <w:pPr>
+        <w:pStyle w:val="Heading3"/>
+        <w:pBdr>
+          <w:top w:val="single" w:sz="24" w:space="1" w:color="508590"/>
+          <w:left w:val="single" w:sz="24" w:space="1" w:color="508590"/>
+          <w:bottom w:val="single" w:sz="24" w:space="1" w:color="508590"/>
+          <w:right w:val="single" w:sz="24" w:space="1" w:color="508590"/>
+        </w:pBdr>
+        <w:shd w:val="clear" w:color="auto" w:fill="FFFFFF" w:themeFill="background1"/>
+        <w:ind w:left="0" w:right="0"/>
+        <w:rPr>
+          <w:color w:val="508590"/>
+        </w:rPr>
+      </w:pPr>
+      <w:r>
+        <w:rPr>
+          <w:color w:val="508590"/>
+        </w:rPr>
+        <w:t>Grace Period for Weekly Activities and Check-In Surveys</w:t>
       </w:r>
     </w:p>
     <w:p>
       <w:pPr>
         <w:pStyle w:val="BodyText"/>
-        <w:spacing w:before="60"/>
-        <w:ind w:left="86"/>
-      </w:pPr>
-      <w:r>
-        <w:t xml:space="preserve">There are two different grace period systems: one for weekly activities and check-in surveys, and another for major projects. </w:t>
-      </w:r>
-    </w:p>
-    <w:p>
-      <w:pPr>
+        <w:numPr>
+          <w:ilvl w:val="0"/>
+          <w:numId w:val="11"/>
+        </w:numPr>
+        <w:pBdr>
+          <w:top w:val="single" w:sz="24" w:space="1" w:color="508590"/>
+          <w:left w:val="single" w:sz="24" w:space="1" w:color="508590"/>
+          <w:bottom w:val="single" w:sz="24" w:space="1" w:color="508590"/>
+          <w:right w:val="single" w:sz="24" w:space="1" w:color="508590"/>
+        </w:pBdr>
+        <w:shd w:val="clear" w:color="auto" w:fill="FFFFFF" w:themeFill="background1"/>
+        <w:spacing w:after="240"/>
+        <w:ind w:left="360"/>
+      </w:pPr>
+      <w:r>
+        <w:t>Lasts</w:t>
+      </w:r>
+      <w:r>
+        <w:rPr>
+          <w:b/>
+          <w:bCs/>
+        </w:rPr>
+        <w:t xml:space="preserve"> 3 weekdays.</w:t>
+      </w:r>
+    </w:p>
+    <w:p>
+      <w:pPr>
+        <w:pStyle w:val="BodyText"/>
+        <w:numPr>
+          <w:ilvl w:val="0"/>
+          <w:numId w:val="11"/>
+        </w:numPr>
+        <w:pBdr>
+          <w:top w:val="single" w:sz="24" w:space="1" w:color="508590"/>
+          <w:left w:val="single" w:sz="24" w:space="1" w:color="508590"/>
+          <w:bottom w:val="single" w:sz="24" w:space="1" w:color="508590"/>
+          <w:right w:val="single" w:sz="24" w:space="1" w:color="508590"/>
+        </w:pBdr>
+        <w:shd w:val="clear" w:color="auto" w:fill="FFFFFF" w:themeFill="background1"/>
+        <w:spacing w:after="240"/>
+        <w:ind w:left="360"/>
+      </w:pPr>
+      <w:r>
+        <w:t>Requires that work is submitted to the relevant assignment in Canvas.</w:t>
+      </w:r>
+    </w:p>
+    <w:p>
+      <w:pPr>
+        <w:pStyle w:val="BodyText"/>
+        <w:numPr>
+          <w:ilvl w:val="0"/>
+          <w:numId w:val="11"/>
+        </w:numPr>
+        <w:pBdr>
+          <w:top w:val="single" w:sz="24" w:space="1" w:color="508590"/>
+          <w:left w:val="single" w:sz="24" w:space="1" w:color="508590"/>
+          <w:bottom w:val="single" w:sz="24" w:space="1" w:color="508590"/>
+          <w:right w:val="single" w:sz="24" w:space="1" w:color="508590"/>
+        </w:pBdr>
+        <w:shd w:val="clear" w:color="auto" w:fill="FFFFFF" w:themeFill="background1"/>
+        <w:spacing w:after="240"/>
+        <w:ind w:left="360"/>
+      </w:pPr>
+      <w:r>
+        <w:t xml:space="preserve">Ends at 11:59 PM on </w:t>
+      </w:r>
+      <w:r>
+        <w:rPr>
+          <w:b/>
+          <w:bCs/>
+        </w:rPr>
+        <w:t>Wednesdays</w:t>
+      </w:r>
+      <w:r>
+        <w:t>.</w:t>
+      </w:r>
+    </w:p>
+    <w:p>
+      <w:pPr>
+        <w:pStyle w:val="Heading3"/>
+        <w:pBdr>
+          <w:top w:val="single" w:sz="24" w:space="1" w:color="508590"/>
+          <w:left w:val="single" w:sz="24" w:space="1" w:color="508590"/>
+          <w:bottom w:val="single" w:sz="24" w:space="1" w:color="508590"/>
+          <w:right w:val="single" w:sz="24" w:space="1" w:color="508590"/>
+        </w:pBdr>
+        <w:shd w:val="clear" w:color="auto" w:fill="FFFFFF" w:themeFill="background1"/>
         <w:ind w:left="0" w:right="0"/>
+        <w:rPr>
+          <w:color w:val="508590"/>
+        </w:rPr>
+      </w:pPr>
+      <w:r>
+        <w:rPr>
+          <w:color w:val="508590"/>
+        </w:rPr>
+        <w:t>Grace Period for Major Projects and Self-Checks</w:t>
+      </w:r>
+    </w:p>
+    <w:p>
+      <w:pPr>
+        <w:pStyle w:val="BodyText"/>
+        <w:numPr>
+          <w:ilvl w:val="0"/>
+          <w:numId w:val="12"/>
+        </w:numPr>
+        <w:pBdr>
+          <w:top w:val="single" w:sz="24" w:space="1" w:color="508590"/>
+          <w:left w:val="single" w:sz="24" w:space="1" w:color="508590"/>
+          <w:bottom w:val="single" w:sz="24" w:space="1" w:color="508590"/>
+          <w:right w:val="single" w:sz="24" w:space="1" w:color="508590"/>
+        </w:pBdr>
+        <w:shd w:val="clear" w:color="auto" w:fill="FFFFFF" w:themeFill="background1"/>
+        <w:tabs>
+          <w:tab w:val="left" w:pos="450"/>
+        </w:tabs>
+        <w:spacing w:after="240"/>
+        <w:ind w:left="360"/>
+      </w:pPr>
+      <w:r>
+        <w:t xml:space="preserve">Lasts </w:t>
+      </w:r>
+      <w:r>
+        <w:rPr>
+          <w:b/>
+          <w:bCs/>
+        </w:rPr>
+        <w:t>6 weekdays.</w:t>
+      </w:r>
+    </w:p>
+    <w:p>
+      <w:pPr>
+        <w:pStyle w:val="BodyText"/>
+        <w:numPr>
+          <w:ilvl w:val="0"/>
+          <w:numId w:val="12"/>
+        </w:numPr>
+        <w:pBdr>
+          <w:top w:val="single" w:sz="24" w:space="1" w:color="508590"/>
+          <w:left w:val="single" w:sz="24" w:space="1" w:color="508590"/>
+          <w:bottom w:val="single" w:sz="24" w:space="1" w:color="508590"/>
+          <w:right w:val="single" w:sz="24" w:space="1" w:color="508590"/>
+        </w:pBdr>
+        <w:shd w:val="clear" w:color="auto" w:fill="FFFFFF" w:themeFill="background1"/>
+        <w:spacing w:after="240"/>
+        <w:ind w:left="360"/>
+      </w:pPr>
+      <w:r>
+        <w:t>Requires that work is submitted to the relevant assignment in Canvas.</w:t>
+      </w:r>
+    </w:p>
+    <w:p>
+      <w:pPr>
+        <w:pStyle w:val="BodyText"/>
+        <w:numPr>
+          <w:ilvl w:val="0"/>
+          <w:numId w:val="12"/>
+        </w:numPr>
+        <w:pBdr>
+          <w:top w:val="single" w:sz="24" w:space="1" w:color="508590"/>
+          <w:left w:val="single" w:sz="24" w:space="1" w:color="508590"/>
+          <w:bottom w:val="single" w:sz="24" w:space="1" w:color="508590"/>
+          <w:right w:val="single" w:sz="24" w:space="1" w:color="508590"/>
+        </w:pBdr>
+        <w:shd w:val="clear" w:color="auto" w:fill="FFFFFF" w:themeFill="background1"/>
+        <w:tabs>
+          <w:tab w:val="left" w:pos="450"/>
+        </w:tabs>
+        <w:ind w:left="360"/>
+      </w:pPr>
+      <w:r>
+        <w:t xml:space="preserve">Ends at 11:59 PM on </w:t>
+      </w:r>
+      <w:r>
+        <w:rPr>
+          <w:b/>
+          <w:bCs/>
+        </w:rPr>
+        <w:t>Mondays</w:t>
+      </w:r>
+      <w:r>
+        <w:t>.</w:t>
+      </w:r>
+    </w:p>
+    <w:p>
+      <w:pPr>
+        <w:ind w:left="0" w:right="0"/>
+        <w:rPr>
+          <w:sz w:val="18"/>
+          <w:szCs w:val="18"/>
+        </w:rPr>
         <w:sectPr>
           <w:type w:val="continuous"/>
           <w:pgSz w:w="12240" w:h="15840"/>
@@ -6789,196 +7792,14 @@
     </w:p>
     <w:p>
       <w:pPr>
-        <w:pStyle w:val="Heading3"/>
-        <w:ind w:left="86"/>
-      </w:pPr>
-      <w:r>
-        <w:t>3-Day Grace Period</w:t>
-      </w:r>
-    </w:p>
-    <w:p>
-      <w:pPr>
-        <w:pStyle w:val="BodyText"/>
-        <w:numPr>
-          <w:ilvl w:val="0"/>
-          <w:numId w:val="11"/>
-        </w:numPr>
-        <w:ind w:left="450" w:right="428"/>
-      </w:pPr>
-      <w:r>
-        <w:t>Applies to all Weekly Activities and Check-In Surveys.</w:t>
-      </w:r>
-    </w:p>
-    <w:p>
-      <w:pPr>
-        <w:pStyle w:val="BodyText"/>
-        <w:numPr>
-          <w:ilvl w:val="0"/>
-          <w:numId w:val="11"/>
-        </w:numPr>
-        <w:ind w:left="450" w:right="428"/>
-      </w:pPr>
-      <w:r>
-        <w:t>Lasts 3 week days.</w:t>
-      </w:r>
-    </w:p>
-    <w:p>
-      <w:pPr>
-        <w:pStyle w:val="BodyText"/>
-        <w:numPr>
-          <w:ilvl w:val="0"/>
-          <w:numId w:val="11"/>
-        </w:numPr>
-        <w:ind w:left="450" w:right="428"/>
-      </w:pPr>
-      <w:r>
-        <w:t>Ends at 11:59 PM on Wednesdays.</w:t>
-      </w:r>
-    </w:p>
-    <w:p>
-      <w:pPr>
-        <w:pStyle w:val="Heading3"/>
-        <w:ind w:left="86"/>
-      </w:pPr>
-      <w:r>
-        <w:br w:type="column"/>
-      </w:r>
-      <w:r>
-        <w:t>6-Day Grace Period</w:t>
-      </w:r>
-    </w:p>
-    <w:p>
-      <w:pPr>
-        <w:pStyle w:val="BodyText"/>
-        <w:numPr>
-          <w:ilvl w:val="0"/>
-          <w:numId w:val="12"/>
-        </w:numPr>
-        <w:tabs>
-          <w:tab w:val="left" w:pos="450"/>
-        </w:tabs>
-        <w:ind w:left="446"/>
-      </w:pPr>
-      <w:r>
-        <w:t>Applies to all Major Projects and Self-Checks.</w:t>
-      </w:r>
-    </w:p>
-    <w:p>
-      <w:pPr>
-        <w:pStyle w:val="BodyText"/>
-        <w:numPr>
-          <w:ilvl w:val="0"/>
-          <w:numId w:val="12"/>
-        </w:numPr>
-        <w:tabs>
-          <w:tab w:val="left" w:pos="450"/>
-        </w:tabs>
-        <w:ind w:left="446"/>
-      </w:pPr>
-      <w:r>
-        <w:t>Lasts 6 week days.</w:t>
-      </w:r>
-    </w:p>
-    <w:p>
-      <w:pPr>
-        <w:pStyle w:val="BodyText"/>
-        <w:numPr>
-          <w:ilvl w:val="0"/>
-          <w:numId w:val="12"/>
-        </w:numPr>
-        <w:tabs>
-          <w:tab w:val="left" w:pos="450"/>
-        </w:tabs>
-        <w:ind w:left="446"/>
-      </w:pPr>
-      <w:r>
-        <w:t>Ends at 11:59 PM on Mondays.</w:t>
-      </w:r>
-    </w:p>
-    <w:p>
-      <w:pPr>
-        <w:pStyle w:val="BodyText"/>
-      </w:pPr>
-    </w:p>
-    <w:p>
-      <w:pPr>
-        <w:pStyle w:val="BodyText"/>
-        <w:sectPr>
-          <w:type w:val="continuous"/>
-          <w:pgSz w:w="12240" w:h="15840"/>
-          <w:pgMar w:top="720" w:right="1080" w:bottom="720" w:left="1080" w:header="720" w:footer="720" w:gutter="0"/>
-          <w:cols w:num="2" w:space="720" w:equalWidth="0">
-            <w:col w:w="4748" w:space="40"/>
-            <w:col w:w="5292"/>
-          </w:cols>
-        </w:sectPr>
-      </w:pPr>
-    </w:p>
-    <w:p>
-      <w:pPr>
-        <w:pStyle w:val="BodyText"/>
-        <w:rPr>
-          <w:sz w:val="10"/>
-          <w:szCs w:val="10"/>
-        </w:rPr>
-      </w:pPr>
-    </w:p>
-    <w:p>
-      <w:pPr>
-        <w:pStyle w:val="BodyText"/>
-        <w:ind w:left="86"/>
-      </w:pPr>
-      <w:r>
-        <w:t>For both systems, once the grace period passes, you can no longer submit the assignment</w:t>
-      </w:r>
-      <w:r>
-        <w:t xml:space="preserve"> and</w:t>
-      </w:r>
-      <w:r>
-        <w:t>, therefore,</w:t>
-      </w:r>
-      <w:r>
-        <w:t xml:space="preserve"> </w:t>
-      </w:r>
-      <w:r>
-        <w:t>it</w:t>
-      </w:r>
-      <w:r>
-        <w:t xml:space="preserve"> earn</w:t>
-      </w:r>
-      <w:r>
-        <w:t>s</w:t>
-      </w:r>
-      <w:r>
-        <w:t xml:space="preserve"> an Incomplete</w:t>
-      </w:r>
-      <w:r>
-        <w:t>.</w:t>
-      </w:r>
-    </w:p>
-    <w:p>
-      <w:pPr>
-        <w:pStyle w:val="BodyText"/>
-      </w:pPr>
-    </w:p>
-    <w:p>
-      <w:pPr>
-        <w:ind w:left="0" w:right="0"/>
-        <w:sectPr>
-          <w:type w:val="continuous"/>
-          <w:pgSz w:w="12240" w:h="15840"/>
-          <w:pgMar w:top="720" w:right="1080" w:bottom="720" w:left="1080" w:header="720" w:footer="720" w:gutter="0"/>
-          <w:cols w:space="720"/>
-        </w:sectPr>
-      </w:pPr>
-    </w:p>
-    <w:p>
-      <w:pPr>
         <w:pStyle w:val="Heading2"/>
       </w:pPr>
       <w:r>
         <w:lastRenderedPageBreak/>
-        <w:t>Major Project Revision Due Dates</w:t>
+        <w:t>Major Project Revision D</w:t>
+      </w:r>
+      <w:r>
+        <w:t>eadlines</w:t>
       </w:r>
     </w:p>
     <w:p>
@@ -7008,11 +7829,11 @@
           <w:right w:val="single" w:sz="24" w:space="4" w:color="508590"/>
         </w:pBdr>
         <w:shd w:val="clear" w:color="auto" w:fill="EDF3F4"/>
-        <w:spacing w:after="240"/>
+        <w:spacing w:after="120"/>
         <w:ind w:left="180" w:right="0"/>
       </w:pPr>
       <w:r>
-        <w:t>You can revise Major Projects in the course as long as you meet these requirements:</w:t>
+        <w:t>You can revise Major Projects as long as you meet these requirements:</w:t>
       </w:r>
     </w:p>
     <w:p>
@@ -7029,7 +7850,7 @@
           <w:right w:val="single" w:sz="24" w:space="4" w:color="508590"/>
         </w:pBdr>
         <w:shd w:val="clear" w:color="auto" w:fill="EDF3F4"/>
-        <w:spacing w:after="240"/>
+        <w:spacing w:after="120"/>
         <w:ind w:left="540" w:right="0"/>
       </w:pPr>
       <w:r>
@@ -7066,7 +7887,7 @@
           <w:right w:val="single" w:sz="24" w:space="4" w:color="508590"/>
         </w:pBdr>
         <w:shd w:val="clear" w:color="auto" w:fill="EDF3F4"/>
-        <w:spacing w:after="240"/>
+        <w:spacing w:after="120"/>
         <w:ind w:left="540" w:right="0"/>
       </w:pPr>
       <w:r>
@@ -7087,6 +7908,37 @@
       </w:r>
       <w:r>
         <w:t>.</w:t>
+      </w:r>
+    </w:p>
+    <w:p>
+      <w:pPr>
+        <w:pStyle w:val="ListParagraph"/>
+        <w:numPr>
+          <w:ilvl w:val="0"/>
+          <w:numId w:val="14"/>
+        </w:numPr>
+        <w:pBdr>
+          <w:top w:val="single" w:sz="24" w:space="1" w:color="508590"/>
+          <w:left w:val="single" w:sz="24" w:space="4" w:color="508590"/>
+          <w:bottom w:val="single" w:sz="24" w:space="1" w:color="508590"/>
+          <w:right w:val="single" w:sz="24" w:space="4" w:color="508590"/>
+        </w:pBdr>
+        <w:shd w:val="clear" w:color="auto" w:fill="EDF3F4"/>
+        <w:spacing w:after="120"/>
+        <w:ind w:left="540" w:right="0"/>
+      </w:pPr>
+      <w:r>
+        <w:t xml:space="preserve">You earn an </w:t>
+      </w:r>
+      <w:r>
+        <w:rPr>
+          <w:b/>
+          <w:bCs/>
+        </w:rPr>
+        <w:t>Incomplete</w:t>
+      </w:r>
+      <w:r>
+        <w:t xml:space="preserve"> on that Major Project.</w:t>
       </w:r>
     </w:p>
     <w:p>
@@ -7102,7 +7954,10 @@
         <w:ind w:left="180" w:right="0"/>
       </w:pPr>
       <w:r>
-        <w:t xml:space="preserve">You may revise as often as you’d like </w:t>
+        <w:t>Y</w:t>
+      </w:r>
+      <w:r>
+        <w:t xml:space="preserve">ou may revise as often as you’d like </w:t>
       </w:r>
       <w:r>
         <w:rPr>
@@ -7119,23 +7974,21 @@
           <w:b/>
           <w:bCs/>
         </w:rPr>
-        <w:t>two weeks after the Target Due Date</w:t>
-      </w:r>
-      <w:r>
-        <w:t xml:space="preserve"> for that project.</w:t>
-      </w:r>
-      <w:r>
-        <w:t xml:space="preserve"> </w:t>
-      </w:r>
-      <w:r>
-        <w:t xml:space="preserve">Exact revision deadlines are listed </w:t>
+        <w:t xml:space="preserve">two weeks after </w:t>
       </w:r>
       <w:r>
         <w:rPr>
           <w:b/>
           <w:bCs/>
         </w:rPr>
-        <w:t>in Canvas</w:t>
+        <w:t>its</w:t>
+      </w:r>
+      <w:r>
+        <w:rPr>
+          <w:b/>
+          <w:bCs/>
+        </w:rPr>
+        <w:t xml:space="preserve"> Target Due Date</w:t>
       </w:r>
       <w:r>
         <w:t>.</w:t>
@@ -7144,13 +7997,14 @@
     <w:p>
       <w:pPr>
         <w:pStyle w:val="BodyText"/>
+        <w:jc w:val="right"/>
         <w:sectPr>
           <w:type w:val="continuous"/>
           <w:pgSz w:w="12240" w:h="15840"/>
           <w:pgMar w:top="720" w:right="1080" w:bottom="720" w:left="1080" w:header="720" w:footer="720" w:gutter="0"/>
           <w:cols w:num="2" w:space="288" w:equalWidth="0">
-            <w:col w:w="5040" w:space="288"/>
-            <w:col w:w="4752"/>
+            <w:col w:w="5760" w:space="288"/>
+            <w:col w:w="4032"/>
           </w:cols>
         </w:sectPr>
       </w:pPr>
@@ -7162,9 +8016,9 @@
           <w:noProof/>
         </w:rPr>
         <w:drawing>
-          <wp:inline distT="0" distB="0" distL="0" distR="0" wp14:anchorId="3F072D2B" wp14:editId="5F3B9897">
-            <wp:extent cx="3048000" cy="3048000"/>
-            <wp:effectExtent l="38100" t="38100" r="38100" b="38100"/>
+          <wp:inline distT="0" distB="0" distL="0" distR="0" wp14:anchorId="3F072D2B" wp14:editId="18A0CDB3">
+            <wp:extent cx="2466975" cy="2705100"/>
+            <wp:effectExtent l="38100" t="38100" r="47625" b="38100"/>
             <wp:docPr id="1773590568" name="Picture 11"/>
             <wp:cNvGraphicFramePr>
               <a:graphicFrameLocks xmlns:a="http://schemas.openxmlformats.org/drawingml/2006/main" noChangeAspect="1"/>
@@ -7176,31 +8030,56 @@
                     <pic:cNvPr id="1773590568" name="Picture 1773590568"/>
                     <pic:cNvPicPr/>
                   </pic:nvPicPr>
-                  <pic:blipFill>
-                    <a:blip r:embed="rId34" cstate="print">
+                  <pic:blipFill rotWithShape="1">
+                    <a:blip r:embed="rId41" cstate="print">
                       <a:extLst>
                         <a:ext uri="{28A0092B-C50C-407E-A947-70E740481C1C}">
                           <a14:useLocalDpi xmlns:a14="http://schemas.microsoft.com/office/drawing/2010/main" val="0"/>
                         </a:ext>
                       </a:extLst>
                     </a:blip>
+                    <a:srcRect l="8803" r="-1"/>
                     <a:stretch>
                       <a:fillRect/>
                     </a:stretch>
                   </pic:blipFill>
-                  <pic:spPr>
+                  <pic:spPr bwMode="auto">
                     <a:xfrm>
                       <a:off x="0" y="0"/>
-                      <a:ext cx="3048000" cy="3048000"/>
+                      <a:ext cx="2466975" cy="2705100"/>
                     </a:xfrm>
                     <a:prstGeom prst="rect">
                       <a:avLst/>
                     </a:prstGeom>
-                    <a:ln w="38100">
+                    <a:ln w="38100" cap="flat" cmpd="sng" algn="ctr">
                       <a:solidFill>
                         <a:srgbClr val="508590"/>
                       </a:solidFill>
+                      <a:prstDash val="solid"/>
+                      <a:round/>
+                      <a:headEnd type="none" w="med" len="med"/>
+                      <a:tailEnd type="none" w="med" len="med"/>
+                      <a:extLst>
+                        <a:ext uri="{C807C97D-BFC1-408E-A445-0C87EB9F89A2}">
+                          <ask:lineSketchStyleProps xmlns:ask="http://schemas.microsoft.com/office/drawing/2018/sketchyshapes" sd="0">
+                            <a:custGeom>
+                              <a:avLst/>
+                              <a:gdLst/>
+                              <a:ahLst/>
+                              <a:cxnLst/>
+                              <a:rect l="0" t="0" r="0" b="0"/>
+                              <a:pathLst/>
+                            </a:custGeom>
+                            <ask:type/>
+                          </ask:lineSketchStyleProps>
+                        </a:ext>
+                      </a:extLst>
                     </a:ln>
+                    <a:extLst>
+                      <a:ext uri="{53640926-AAD7-44D8-BBD7-CCE9431645EC}">
+                        <a14:shadowObscured xmlns:a14="http://schemas.microsoft.com/office/drawing/2010/main"/>
+                      </a:ext>
+                    </a:extLst>
                   </pic:spPr>
                 </pic:pic>
               </a:graphicData>
@@ -7399,7 +8278,7 @@
         <w:ind w:left="180"/>
       </w:pPr>
       <w:r>
-        <w:t xml:space="preserve">These are just automatic labels Canvas applies. </w:t>
+        <w:t xml:space="preserve">These are automatic labels Canvas applies. </w:t>
       </w:r>
       <w:r>
         <w:rPr>
@@ -7696,47 +8575,7 @@
         <w:ind w:left="0" w:right="0"/>
       </w:pPr>
       <w:r>
-        <w:rPr>
-          <w:noProof/>
-        </w:rPr>
-        <w:drawing>
-          <wp:inline distT="0" distB="0" distL="0" distR="0" wp14:anchorId="0FD12C3B" wp14:editId="0FD12C3C">
-            <wp:extent cx="66675" cy="66674"/>
-            <wp:effectExtent l="0" t="0" r="0" b="0"/>
-            <wp:docPr id="132" name="Image 132"/>
-            <wp:cNvGraphicFramePr>
-              <a:graphicFrameLocks xmlns:a="http://schemas.openxmlformats.org/drawingml/2006/main"/>
-            </wp:cNvGraphicFramePr>
-            <a:graphic xmlns:a="http://schemas.openxmlformats.org/drawingml/2006/main">
-              <a:graphicData uri="http://schemas.openxmlformats.org/drawingml/2006/picture">
-                <pic:pic xmlns:pic="http://schemas.openxmlformats.org/drawingml/2006/picture">
-                  <pic:nvPicPr>
-                    <pic:cNvPr id="132" name="Image 132"/>
-                    <pic:cNvPicPr/>
-                  </pic:nvPicPr>
-                  <pic:blipFill>
-                    <a:blip r:embed="rId35" cstate="print"/>
-                    <a:stretch>
-                      <a:fillRect/>
-                    </a:stretch>
-                  </pic:blipFill>
-                  <pic:spPr>
-                    <a:xfrm>
-                      <a:off x="0" y="0"/>
-                      <a:ext cx="66675" cy="66674"/>
-                    </a:xfrm>
-                    <a:prstGeom prst="rect">
-                      <a:avLst/>
-                    </a:prstGeom>
-                  </pic:spPr>
-                </pic:pic>
-              </a:graphicData>
-            </a:graphic>
-          </wp:inline>
-        </w:drawing>
-      </w:r>
-      <w:r>
-        <w:t xml:space="preserve"> Schedule</w:t>
+        <w:t>Schedule</w:t>
       </w:r>
     </w:p>
     <w:p>
@@ -7744,47 +8583,7 @@
         <w:ind w:left="0" w:right="0"/>
       </w:pPr>
       <w:r>
-        <w:rPr>
-          <w:noProof/>
-        </w:rPr>
-        <w:drawing>
-          <wp:inline distT="0" distB="0" distL="0" distR="0" wp14:anchorId="0FD12C3D" wp14:editId="0FD12C3E">
-            <wp:extent cx="66675" cy="66674"/>
-            <wp:effectExtent l="0" t="0" r="0" b="0"/>
-            <wp:docPr id="133" name="Image 133"/>
-            <wp:cNvGraphicFramePr>
-              <a:graphicFrameLocks xmlns:a="http://schemas.openxmlformats.org/drawingml/2006/main"/>
-            </wp:cNvGraphicFramePr>
-            <a:graphic xmlns:a="http://schemas.openxmlformats.org/drawingml/2006/main">
-              <a:graphicData uri="http://schemas.openxmlformats.org/drawingml/2006/picture">
-                <pic:pic xmlns:pic="http://schemas.openxmlformats.org/drawingml/2006/picture">
-                  <pic:nvPicPr>
-                    <pic:cNvPr id="133" name="Image 133"/>
-                    <pic:cNvPicPr/>
-                  </pic:nvPicPr>
-                  <pic:blipFill>
-                    <a:blip r:embed="rId35" cstate="print"/>
-                    <a:stretch>
-                      <a:fillRect/>
-                    </a:stretch>
-                  </pic:blipFill>
-                  <pic:spPr>
-                    <a:xfrm>
-                      <a:off x="0" y="0"/>
-                      <a:ext cx="66675" cy="66674"/>
-                    </a:xfrm>
-                    <a:prstGeom prst="rect">
-                      <a:avLst/>
-                    </a:prstGeom>
-                  </pic:spPr>
-                </pic:pic>
-              </a:graphicData>
-            </a:graphic>
-          </wp:inline>
-        </w:drawing>
-      </w:r>
-      <w:r>
-        <w:t xml:space="preserve"> Late Policy</w:t>
+        <w:t xml:space="preserve">Major Project Overview? </w:t>
       </w:r>
     </w:p>
     <w:p>
@@ -7792,50 +8591,7 @@
         <w:ind w:left="0" w:right="0"/>
       </w:pPr>
       <w:r>
-        <w:t xml:space="preserve">Major Project Overview? </w:t>
-      </w:r>
-      <w:r>
-        <w:rPr>
-          <w:noProof/>
-        </w:rPr>
-        <w:drawing>
-          <wp:inline distT="0" distB="0" distL="0" distR="0" wp14:anchorId="0FD12C41" wp14:editId="0FD12C42">
-            <wp:extent cx="66675" cy="66674"/>
-            <wp:effectExtent l="0" t="0" r="0" b="0"/>
-            <wp:docPr id="135" name="Image 135"/>
-            <wp:cNvGraphicFramePr>
-              <a:graphicFrameLocks xmlns:a="http://schemas.openxmlformats.org/drawingml/2006/main"/>
-            </wp:cNvGraphicFramePr>
-            <a:graphic xmlns:a="http://schemas.openxmlformats.org/drawingml/2006/main">
-              <a:graphicData uri="http://schemas.openxmlformats.org/drawingml/2006/picture">
-                <pic:pic xmlns:pic="http://schemas.openxmlformats.org/drawingml/2006/picture">
-                  <pic:nvPicPr>
-                    <pic:cNvPr id="135" name="Image 135"/>
-                    <pic:cNvPicPr/>
-                  </pic:nvPicPr>
-                  <pic:blipFill>
-                    <a:blip r:embed="rId35" cstate="print"/>
-                    <a:stretch>
-                      <a:fillRect/>
-                    </a:stretch>
-                  </pic:blipFill>
-                  <pic:spPr>
-                    <a:xfrm>
-                      <a:off x="0" y="0"/>
-                      <a:ext cx="66675" cy="66674"/>
-                    </a:xfrm>
-                    <a:prstGeom prst="rect">
-                      <a:avLst/>
-                    </a:prstGeom>
-                  </pic:spPr>
-                </pic:pic>
-              </a:graphicData>
-            </a:graphic>
-          </wp:inline>
-        </w:drawing>
-      </w:r>
-      <w:r>
-        <w:t xml:space="preserve"> Where to Get Help</w:t>
+        <w:t>Where to Get Help</w:t>
       </w:r>
     </w:p>
     <w:p>
@@ -8100,13 +8856,7 @@
         <w:t xml:space="preserve">: </w:t>
       </w:r>
       <w:r>
-        <w:t xml:space="preserve">Your work needs revision or is missing something. It’s not a failure—it’s just a draft. You can revise and </w:t>
-      </w:r>
-      <w:r>
-        <w:t>resubmit it</w:t>
-      </w:r>
-      <w:r>
-        <w:t xml:space="preserve"> until the final deadline</w:t>
+        <w:t>Your work needs revision or is missing something. It’s not a failure—it’s just a draft. You can revise and resubmit it until the final deadline</w:t>
       </w:r>
       <w:r>
         <w:t>.</w:t>
@@ -8238,13 +8988,7 @@
         <w:t xml:space="preserve">: </w:t>
       </w:r>
       <w:r>
-        <w:t xml:space="preserve">Short tasks or quizzes worth 25% of your grade. Open book. </w:t>
-      </w:r>
-      <w:r>
-        <w:t>Typically,</w:t>
-      </w:r>
-      <w:r>
-        <w:t xml:space="preserve"> due twice each week</w:t>
+        <w:t>Short tasks or quizzes worth 25% of your grade. Open book. Typically, due twice each week</w:t>
       </w:r>
       <w:r>
         <w:t>.</w:t>
@@ -8261,11 +9005,75 @@
         </w:sectPr>
       </w:pPr>
     </w:p>
-    <w:permEnd w:id="1131041485"/>
-    <w:p>
-      <w:pPr>
+    <w:p>
+      <w:pPr>
+        <w:spacing w:line="240" w:lineRule="auto"/>
         <w:ind w:left="0" w:right="0"/>
       </w:pPr>
+      <w:r>
+        <w:br w:type="page"/>
+      </w:r>
+    </w:p>
+    <w:p>
+      <w:pPr>
+        <w:ind w:left="0" w:right="0"/>
+      </w:pPr>
+      <w:r>
+        <w:rPr>
+          <w:noProof/>
+        </w:rPr>
+        <w:lastRenderedPageBreak/>
+        <w:drawing>
+          <wp:anchor distT="0" distB="0" distL="0" distR="0" simplePos="0" relativeHeight="251665408" behindDoc="1" locked="0" layoutInCell="1" allowOverlap="1" wp14:anchorId="5079F5A6" wp14:editId="7EB7DEB8">
+            <wp:simplePos x="0" y="0"/>
+            <wp:positionH relativeFrom="page">
+              <wp:posOffset>685800</wp:posOffset>
+            </wp:positionH>
+            <wp:positionV relativeFrom="paragraph">
+              <wp:posOffset>0</wp:posOffset>
+            </wp:positionV>
+            <wp:extent cx="3103880" cy="2760345"/>
+            <wp:effectExtent l="0" t="0" r="0" b="0"/>
+            <wp:wrapNone/>
+            <wp:docPr id="25" name="Image 25" descr="A cartoon of a dragon reading a book&#10;&#10;AI-generated content may be incorrect."/>
+            <wp:cNvGraphicFramePr>
+              <a:graphicFrameLocks xmlns:a="http://schemas.openxmlformats.org/drawingml/2006/main"/>
+            </wp:cNvGraphicFramePr>
+            <a:graphic xmlns:a="http://schemas.openxmlformats.org/drawingml/2006/main">
+              <a:graphicData uri="http://schemas.openxmlformats.org/drawingml/2006/picture">
+                <pic:pic xmlns:pic="http://schemas.openxmlformats.org/drawingml/2006/picture">
+                  <pic:nvPicPr>
+                    <pic:cNvPr id="25" name="Image 25" descr="A cartoon of a dragon reading a book&#10;&#10;AI-generated content may be incorrect."/>
+                    <pic:cNvPicPr/>
+                  </pic:nvPicPr>
+                  <pic:blipFill>
+                    <a:blip r:embed="rId42" cstate="print"/>
+                    <a:stretch>
+                      <a:fillRect/>
+                    </a:stretch>
+                  </pic:blipFill>
+                  <pic:spPr>
+                    <a:xfrm>
+                      <a:off x="0" y="0"/>
+                      <a:ext cx="3103880" cy="2760345"/>
+                    </a:xfrm>
+                    <a:prstGeom prst="rect">
+                      <a:avLst/>
+                    </a:prstGeom>
+                  </pic:spPr>
+                </pic:pic>
+              </a:graphicData>
+            </a:graphic>
+          </wp:anchor>
+        </w:drawing>
+      </w:r>
+      <w:r>
+        <w:t xml:space="preserve"> </w:t>
+      </w:r>
+      <w:r>
+        <w:t>This page contains invisible dragons If you can see a dragon, you are magical</w:t>
+      </w:r>
+      <w:permEnd w:id="1131041485"/>
     </w:p>
     <w:sectPr>
       <w:type w:val="continuous"/>
@@ -8384,13 +9192,126 @@
         <v:path o:extrusionok="f" gradientshapeok="t" o:connecttype="rect"/>
         <o:lock v:ext="edit" aspectratio="t"/>
       </v:shapetype>
-      <v:shape id="_x0000_i1385" type="#_x0000_t75" style="width:10.5pt;height:10.5pt;visibility:visible;mso-wrap-style:square" o:bullet="t">
+      <v:shape id="_x0000_i1026" type="#_x0000_t75" style="width:10.5pt;height:10.5pt;visibility:visible;mso-wrap-style:square" o:bullet="t">
         <v:imagedata r:id="rId1" o:title=""/>
         <o:lock v:ext="edit" aspectratio="f"/>
       </v:shape>
     </w:pict>
   </w:numPicBullet>
   <w:abstractNum w:abstractNumId="0" w15:restartNumberingAfterBreak="0">
+    <w:nsid w:val="02BB5CE1"/>
+    <w:multiLevelType w:val="hybridMultilevel"/>
+    <w:tmpl w:val="F48E9134"/>
+    <w:lvl w:ilvl="0" w:tplc="04090001">
+      <w:start w:val="1"/>
+      <w:numFmt w:val="bullet"/>
+      <w:lvlText w:val=""/>
+      <w:lvlJc w:val="left"/>
+      <w:pPr>
+        <w:ind w:left="720" w:hanging="360"/>
+      </w:pPr>
+      <w:rPr>
+        <w:rFonts w:ascii="Symbol" w:hAnsi="Symbol" w:hint="default"/>
+      </w:rPr>
+    </w:lvl>
+    <w:lvl w:ilvl="1" w:tplc="04090003" w:tentative="1">
+      <w:start w:val="1"/>
+      <w:numFmt w:val="bullet"/>
+      <w:lvlText w:val="o"/>
+      <w:lvlJc w:val="left"/>
+      <w:pPr>
+        <w:ind w:left="1440" w:hanging="360"/>
+      </w:pPr>
+      <w:rPr>
+        <w:rFonts w:ascii="Courier New" w:hAnsi="Courier New" w:cs="Courier New" w:hint="default"/>
+      </w:rPr>
+    </w:lvl>
+    <w:lvl w:ilvl="2" w:tplc="04090005" w:tentative="1">
+      <w:start w:val="1"/>
+      <w:numFmt w:val="bullet"/>
+      <w:lvlText w:val=""/>
+      <w:lvlJc w:val="left"/>
+      <w:pPr>
+        <w:ind w:left="2160" w:hanging="360"/>
+      </w:pPr>
+      <w:rPr>
+        <w:rFonts w:ascii="Wingdings" w:hAnsi="Wingdings" w:hint="default"/>
+      </w:rPr>
+    </w:lvl>
+    <w:lvl w:ilvl="3" w:tplc="04090001" w:tentative="1">
+      <w:start w:val="1"/>
+      <w:numFmt w:val="bullet"/>
+      <w:lvlText w:val=""/>
+      <w:lvlJc w:val="left"/>
+      <w:pPr>
+        <w:ind w:left="2880" w:hanging="360"/>
+      </w:pPr>
+      <w:rPr>
+        <w:rFonts w:ascii="Symbol" w:hAnsi="Symbol" w:hint="default"/>
+      </w:rPr>
+    </w:lvl>
+    <w:lvl w:ilvl="4" w:tplc="04090003" w:tentative="1">
+      <w:start w:val="1"/>
+      <w:numFmt w:val="bullet"/>
+      <w:lvlText w:val="o"/>
+      <w:lvlJc w:val="left"/>
+      <w:pPr>
+        <w:ind w:left="3600" w:hanging="360"/>
+      </w:pPr>
+      <w:rPr>
+        <w:rFonts w:ascii="Courier New" w:hAnsi="Courier New" w:cs="Courier New" w:hint="default"/>
+      </w:rPr>
+    </w:lvl>
+    <w:lvl w:ilvl="5" w:tplc="04090005" w:tentative="1">
+      <w:start w:val="1"/>
+      <w:numFmt w:val="bullet"/>
+      <w:lvlText w:val=""/>
+      <w:lvlJc w:val="left"/>
+      <w:pPr>
+        <w:ind w:left="4320" w:hanging="360"/>
+      </w:pPr>
+      <w:rPr>
+        <w:rFonts w:ascii="Wingdings" w:hAnsi="Wingdings" w:hint="default"/>
+      </w:rPr>
+    </w:lvl>
+    <w:lvl w:ilvl="6" w:tplc="04090001" w:tentative="1">
+      <w:start w:val="1"/>
+      <w:numFmt w:val="bullet"/>
+      <w:lvlText w:val=""/>
+      <w:lvlJc w:val="left"/>
+      <w:pPr>
+        <w:ind w:left="5040" w:hanging="360"/>
+      </w:pPr>
+      <w:rPr>
+        <w:rFonts w:ascii="Symbol" w:hAnsi="Symbol" w:hint="default"/>
+      </w:rPr>
+    </w:lvl>
+    <w:lvl w:ilvl="7" w:tplc="04090003" w:tentative="1">
+      <w:start w:val="1"/>
+      <w:numFmt w:val="bullet"/>
+      <w:lvlText w:val="o"/>
+      <w:lvlJc w:val="left"/>
+      <w:pPr>
+        <w:ind w:left="5760" w:hanging="360"/>
+      </w:pPr>
+      <w:rPr>
+        <w:rFonts w:ascii="Courier New" w:hAnsi="Courier New" w:cs="Courier New" w:hint="default"/>
+      </w:rPr>
+    </w:lvl>
+    <w:lvl w:ilvl="8" w:tplc="04090005" w:tentative="1">
+      <w:start w:val="1"/>
+      <w:numFmt w:val="bullet"/>
+      <w:lvlText w:val=""/>
+      <w:lvlJc w:val="left"/>
+      <w:pPr>
+        <w:ind w:left="6480" w:hanging="360"/>
+      </w:pPr>
+      <w:rPr>
+        <w:rFonts w:ascii="Wingdings" w:hAnsi="Wingdings" w:hint="default"/>
+      </w:rPr>
+    </w:lvl>
+  </w:abstractNum>
+  <w:abstractNum w:abstractNumId="1" w15:restartNumberingAfterBreak="0">
     <w:nsid w:val="064241EC"/>
     <w:multiLevelType w:val="hybridMultilevel"/>
     <w:tmpl w:val="8612FE6E"/>
@@ -8503,7 +9424,7 @@
       </w:rPr>
     </w:lvl>
   </w:abstractNum>
-  <w:abstractNum w:abstractNumId="1" w15:restartNumberingAfterBreak="0">
+  <w:abstractNum w:abstractNumId="2" w15:restartNumberingAfterBreak="0">
     <w:nsid w:val="0856045E"/>
     <w:multiLevelType w:val="hybridMultilevel"/>
     <w:tmpl w:val="68526E62"/>
@@ -8616,7 +9537,120 @@
       </w:rPr>
     </w:lvl>
   </w:abstractNum>
-  <w:abstractNum w:abstractNumId="2" w15:restartNumberingAfterBreak="0">
+  <w:abstractNum w:abstractNumId="3" w15:restartNumberingAfterBreak="0">
+    <w:nsid w:val="0F5D2601"/>
+    <w:multiLevelType w:val="hybridMultilevel"/>
+    <w:tmpl w:val="51324A60"/>
+    <w:lvl w:ilvl="0" w:tplc="04090001">
+      <w:start w:val="1"/>
+      <w:numFmt w:val="bullet"/>
+      <w:lvlText w:val=""/>
+      <w:lvlJc w:val="left"/>
+      <w:pPr>
+        <w:ind w:left="720" w:hanging="360"/>
+      </w:pPr>
+      <w:rPr>
+        <w:rFonts w:ascii="Symbol" w:hAnsi="Symbol" w:hint="default"/>
+      </w:rPr>
+    </w:lvl>
+    <w:lvl w:ilvl="1" w:tplc="FFFFFFFF" w:tentative="1">
+      <w:start w:val="1"/>
+      <w:numFmt w:val="bullet"/>
+      <w:lvlText w:val="o"/>
+      <w:lvlJc w:val="left"/>
+      <w:pPr>
+        <w:ind w:left="1440" w:hanging="360"/>
+      </w:pPr>
+      <w:rPr>
+        <w:rFonts w:ascii="Courier New" w:hAnsi="Courier New" w:cs="Courier New" w:hint="default"/>
+      </w:rPr>
+    </w:lvl>
+    <w:lvl w:ilvl="2" w:tplc="FFFFFFFF" w:tentative="1">
+      <w:start w:val="1"/>
+      <w:numFmt w:val="bullet"/>
+      <w:lvlText w:val=""/>
+      <w:lvlJc w:val="left"/>
+      <w:pPr>
+        <w:ind w:left="2160" w:hanging="360"/>
+      </w:pPr>
+      <w:rPr>
+        <w:rFonts w:ascii="Wingdings" w:hAnsi="Wingdings" w:hint="default"/>
+      </w:rPr>
+    </w:lvl>
+    <w:lvl w:ilvl="3" w:tplc="FFFFFFFF" w:tentative="1">
+      <w:start w:val="1"/>
+      <w:numFmt w:val="bullet"/>
+      <w:lvlText w:val=""/>
+      <w:lvlJc w:val="left"/>
+      <w:pPr>
+        <w:ind w:left="2880" w:hanging="360"/>
+      </w:pPr>
+      <w:rPr>
+        <w:rFonts w:ascii="Symbol" w:hAnsi="Symbol" w:hint="default"/>
+      </w:rPr>
+    </w:lvl>
+    <w:lvl w:ilvl="4" w:tplc="FFFFFFFF" w:tentative="1">
+      <w:start w:val="1"/>
+      <w:numFmt w:val="bullet"/>
+      <w:lvlText w:val="o"/>
+      <w:lvlJc w:val="left"/>
+      <w:pPr>
+        <w:ind w:left="3600" w:hanging="360"/>
+      </w:pPr>
+      <w:rPr>
+        <w:rFonts w:ascii="Courier New" w:hAnsi="Courier New" w:cs="Courier New" w:hint="default"/>
+      </w:rPr>
+    </w:lvl>
+    <w:lvl w:ilvl="5" w:tplc="FFFFFFFF" w:tentative="1">
+      <w:start w:val="1"/>
+      <w:numFmt w:val="bullet"/>
+      <w:lvlText w:val=""/>
+      <w:lvlJc w:val="left"/>
+      <w:pPr>
+        <w:ind w:left="4320" w:hanging="360"/>
+      </w:pPr>
+      <w:rPr>
+        <w:rFonts w:ascii="Wingdings" w:hAnsi="Wingdings" w:hint="default"/>
+      </w:rPr>
+    </w:lvl>
+    <w:lvl w:ilvl="6" w:tplc="FFFFFFFF" w:tentative="1">
+      <w:start w:val="1"/>
+      <w:numFmt w:val="bullet"/>
+      <w:lvlText w:val=""/>
+      <w:lvlJc w:val="left"/>
+      <w:pPr>
+        <w:ind w:left="5040" w:hanging="360"/>
+      </w:pPr>
+      <w:rPr>
+        <w:rFonts w:ascii="Symbol" w:hAnsi="Symbol" w:hint="default"/>
+      </w:rPr>
+    </w:lvl>
+    <w:lvl w:ilvl="7" w:tplc="FFFFFFFF" w:tentative="1">
+      <w:start w:val="1"/>
+      <w:numFmt w:val="bullet"/>
+      <w:lvlText w:val="o"/>
+      <w:lvlJc w:val="left"/>
+      <w:pPr>
+        <w:ind w:left="5760" w:hanging="360"/>
+      </w:pPr>
+      <w:rPr>
+        <w:rFonts w:ascii="Courier New" w:hAnsi="Courier New" w:cs="Courier New" w:hint="default"/>
+      </w:rPr>
+    </w:lvl>
+    <w:lvl w:ilvl="8" w:tplc="FFFFFFFF" w:tentative="1">
+      <w:start w:val="1"/>
+      <w:numFmt w:val="bullet"/>
+      <w:lvlText w:val=""/>
+      <w:lvlJc w:val="left"/>
+      <w:pPr>
+        <w:ind w:left="6480" w:hanging="360"/>
+      </w:pPr>
+      <w:rPr>
+        <w:rFonts w:ascii="Wingdings" w:hAnsi="Wingdings" w:hint="default"/>
+      </w:rPr>
+    </w:lvl>
+  </w:abstractNum>
+  <w:abstractNum w:abstractNumId="4" w15:restartNumberingAfterBreak="0">
     <w:nsid w:val="10B351AC"/>
     <w:multiLevelType w:val="hybridMultilevel"/>
     <w:tmpl w:val="FC9A227A"/>
@@ -8729,7 +9763,7 @@
       </w:rPr>
     </w:lvl>
   </w:abstractNum>
-  <w:abstractNum w:abstractNumId="3" w15:restartNumberingAfterBreak="0">
+  <w:abstractNum w:abstractNumId="5" w15:restartNumberingAfterBreak="0">
     <w:nsid w:val="11BF753E"/>
     <w:multiLevelType w:val="multilevel"/>
     <w:tmpl w:val="32065D62"/>
@@ -8878,7 +9912,7 @@
       </w:rPr>
     </w:lvl>
   </w:abstractNum>
-  <w:abstractNum w:abstractNumId="4" w15:restartNumberingAfterBreak="0">
+  <w:abstractNum w:abstractNumId="6" w15:restartNumberingAfterBreak="0">
     <w:nsid w:val="121013AA"/>
     <w:multiLevelType w:val="hybridMultilevel"/>
     <w:tmpl w:val="3A4A8AC0"/>
@@ -8991,7 +10025,7 @@
       </w:rPr>
     </w:lvl>
   </w:abstractNum>
-  <w:abstractNum w:abstractNumId="5" w15:restartNumberingAfterBreak="0">
+  <w:abstractNum w:abstractNumId="7" w15:restartNumberingAfterBreak="0">
     <w:nsid w:val="1B356515"/>
     <w:multiLevelType w:val="hybridMultilevel"/>
     <w:tmpl w:val="C1182A02"/>
@@ -9108,7 +10142,7 @@
       </w:rPr>
     </w:lvl>
   </w:abstractNum>
-  <w:abstractNum w:abstractNumId="6" w15:restartNumberingAfterBreak="0">
+  <w:abstractNum w:abstractNumId="8" w15:restartNumberingAfterBreak="0">
     <w:nsid w:val="1FD26CF8"/>
     <w:multiLevelType w:val="hybridMultilevel"/>
     <w:tmpl w:val="B0CC106A"/>
@@ -9225,7 +10259,7 @@
       </w:rPr>
     </w:lvl>
   </w:abstractNum>
-  <w:abstractNum w:abstractNumId="7" w15:restartNumberingAfterBreak="0">
+  <w:abstractNum w:abstractNumId="9" w15:restartNumberingAfterBreak="0">
     <w:nsid w:val="20790AAE"/>
     <w:multiLevelType w:val="hybridMultilevel"/>
     <w:tmpl w:val="AB486E8C"/>
@@ -9338,7 +10372,7 @@
       </w:rPr>
     </w:lvl>
   </w:abstractNum>
-  <w:abstractNum w:abstractNumId="8" w15:restartNumberingAfterBreak="0">
+  <w:abstractNum w:abstractNumId="10" w15:restartNumberingAfterBreak="0">
     <w:nsid w:val="272447F9"/>
     <w:multiLevelType w:val="multilevel"/>
     <w:tmpl w:val="B71072CA"/>
@@ -9487,7 +10521,7 @@
       </w:rPr>
     </w:lvl>
   </w:abstractNum>
-  <w:abstractNum w:abstractNumId="9" w15:restartNumberingAfterBreak="0">
+  <w:abstractNum w:abstractNumId="11" w15:restartNumberingAfterBreak="0">
     <w:nsid w:val="27C72537"/>
     <w:multiLevelType w:val="hybridMultilevel"/>
     <w:tmpl w:val="DEC23D70"/>
@@ -9600,7 +10634,7 @@
       </w:rPr>
     </w:lvl>
   </w:abstractNum>
-  <w:abstractNum w:abstractNumId="10" w15:restartNumberingAfterBreak="0">
+  <w:abstractNum w:abstractNumId="12" w15:restartNumberingAfterBreak="0">
     <w:nsid w:val="281E5008"/>
     <w:multiLevelType w:val="hybridMultilevel"/>
     <w:tmpl w:val="6E4E34B6"/>
@@ -9717,7 +10751,7 @@
       </w:rPr>
     </w:lvl>
   </w:abstractNum>
-  <w:abstractNum w:abstractNumId="11" w15:restartNumberingAfterBreak="0">
+  <w:abstractNum w:abstractNumId="13" w15:restartNumberingAfterBreak="0">
     <w:nsid w:val="2A1F11C5"/>
     <w:multiLevelType w:val="multilevel"/>
     <w:tmpl w:val="CDEA09B4"/>
@@ -9866,7 +10900,7 @@
       </w:rPr>
     </w:lvl>
   </w:abstractNum>
-  <w:abstractNum w:abstractNumId="12" w15:restartNumberingAfterBreak="0">
+  <w:abstractNum w:abstractNumId="14" w15:restartNumberingAfterBreak="0">
     <w:nsid w:val="2CB12F16"/>
     <w:multiLevelType w:val="hybridMultilevel"/>
     <w:tmpl w:val="400206D0"/>
@@ -9979,7 +11013,7 @@
       </w:rPr>
     </w:lvl>
   </w:abstractNum>
-  <w:abstractNum w:abstractNumId="13" w15:restartNumberingAfterBreak="0">
+  <w:abstractNum w:abstractNumId="15" w15:restartNumberingAfterBreak="0">
     <w:nsid w:val="2E967A81"/>
     <w:multiLevelType w:val="hybridMultilevel"/>
     <w:tmpl w:val="ECE00696"/>
@@ -10120,10 +11154,10 @@
       </w:rPr>
     </w:lvl>
   </w:abstractNum>
-  <w:abstractNum w:abstractNumId="14" w15:restartNumberingAfterBreak="0">
+  <w:abstractNum w:abstractNumId="16" w15:restartNumberingAfterBreak="0">
     <w:nsid w:val="35065EFF"/>
     <w:multiLevelType w:val="hybridMultilevel"/>
-    <w:tmpl w:val="A364C982"/>
+    <w:tmpl w:val="54C201CC"/>
     <w:lvl w:ilvl="0" w:tplc="04090001">
       <w:start w:val="1"/>
       <w:numFmt w:val="bullet"/>
@@ -10233,7 +11267,7 @@
       </w:rPr>
     </w:lvl>
   </w:abstractNum>
-  <w:abstractNum w:abstractNumId="15" w15:restartNumberingAfterBreak="0">
+  <w:abstractNum w:abstractNumId="17" w15:restartNumberingAfterBreak="0">
     <w:nsid w:val="38CD421E"/>
     <w:multiLevelType w:val="hybridMultilevel"/>
     <w:tmpl w:val="7576C2E0"/>
@@ -10346,7 +11380,7 @@
       </w:rPr>
     </w:lvl>
   </w:abstractNum>
-  <w:abstractNum w:abstractNumId="16" w15:restartNumberingAfterBreak="0">
+  <w:abstractNum w:abstractNumId="18" w15:restartNumberingAfterBreak="0">
     <w:nsid w:val="39DF5851"/>
     <w:multiLevelType w:val="hybridMultilevel"/>
     <w:tmpl w:val="C554ABEE"/>
@@ -10459,7 +11493,121 @@
       </w:rPr>
     </w:lvl>
   </w:abstractNum>
-  <w:abstractNum w:abstractNumId="17" w15:restartNumberingAfterBreak="0">
+  <w:abstractNum w:abstractNumId="19" w15:restartNumberingAfterBreak="0">
+    <w:nsid w:val="3AA74752"/>
+    <w:multiLevelType w:val="hybridMultilevel"/>
+    <w:tmpl w:val="A43C2036"/>
+    <w:lvl w:ilvl="0" w:tplc="269A5FC8">
+      <w:start w:val="1"/>
+      <w:numFmt w:val="bullet"/>
+      <w:lvlText w:val=""/>
+      <w:lvlJc w:val="left"/>
+      <w:pPr>
+        <w:ind w:left="810" w:hanging="360"/>
+      </w:pPr>
+      <w:rPr>
+        <w:rFonts w:ascii="Symbol" w:hAnsi="Symbol" w:hint="default"/>
+        <w:sz w:val="24"/>
+      </w:rPr>
+    </w:lvl>
+    <w:lvl w:ilvl="1" w:tplc="04090003" w:tentative="1">
+      <w:start w:val="1"/>
+      <w:numFmt w:val="bullet"/>
+      <w:lvlText w:val="o"/>
+      <w:lvlJc w:val="left"/>
+      <w:pPr>
+        <w:ind w:left="1530" w:hanging="360"/>
+      </w:pPr>
+      <w:rPr>
+        <w:rFonts w:ascii="Courier New" w:hAnsi="Courier New" w:cs="Courier New" w:hint="default"/>
+      </w:rPr>
+    </w:lvl>
+    <w:lvl w:ilvl="2" w:tplc="04090005" w:tentative="1">
+      <w:start w:val="1"/>
+      <w:numFmt w:val="bullet"/>
+      <w:lvlText w:val=""/>
+      <w:lvlJc w:val="left"/>
+      <w:pPr>
+        <w:ind w:left="2250" w:hanging="360"/>
+      </w:pPr>
+      <w:rPr>
+        <w:rFonts w:ascii="Wingdings" w:hAnsi="Wingdings" w:hint="default"/>
+      </w:rPr>
+    </w:lvl>
+    <w:lvl w:ilvl="3" w:tplc="04090001" w:tentative="1">
+      <w:start w:val="1"/>
+      <w:numFmt w:val="bullet"/>
+      <w:lvlText w:val=""/>
+      <w:lvlJc w:val="left"/>
+      <w:pPr>
+        <w:ind w:left="2970" w:hanging="360"/>
+      </w:pPr>
+      <w:rPr>
+        <w:rFonts w:ascii="Symbol" w:hAnsi="Symbol" w:hint="default"/>
+      </w:rPr>
+    </w:lvl>
+    <w:lvl w:ilvl="4" w:tplc="04090003" w:tentative="1">
+      <w:start w:val="1"/>
+      <w:numFmt w:val="bullet"/>
+      <w:lvlText w:val="o"/>
+      <w:lvlJc w:val="left"/>
+      <w:pPr>
+        <w:ind w:left="3690" w:hanging="360"/>
+      </w:pPr>
+      <w:rPr>
+        <w:rFonts w:ascii="Courier New" w:hAnsi="Courier New" w:cs="Courier New" w:hint="default"/>
+      </w:rPr>
+    </w:lvl>
+    <w:lvl w:ilvl="5" w:tplc="04090005" w:tentative="1">
+      <w:start w:val="1"/>
+      <w:numFmt w:val="bullet"/>
+      <w:lvlText w:val=""/>
+      <w:lvlJc w:val="left"/>
+      <w:pPr>
+        <w:ind w:left="4410" w:hanging="360"/>
+      </w:pPr>
+      <w:rPr>
+        <w:rFonts w:ascii="Wingdings" w:hAnsi="Wingdings" w:hint="default"/>
+      </w:rPr>
+    </w:lvl>
+    <w:lvl w:ilvl="6" w:tplc="04090001" w:tentative="1">
+      <w:start w:val="1"/>
+      <w:numFmt w:val="bullet"/>
+      <w:lvlText w:val=""/>
+      <w:lvlJc w:val="left"/>
+      <w:pPr>
+        <w:ind w:left="5130" w:hanging="360"/>
+      </w:pPr>
+      <w:rPr>
+        <w:rFonts w:ascii="Symbol" w:hAnsi="Symbol" w:hint="default"/>
+      </w:rPr>
+    </w:lvl>
+    <w:lvl w:ilvl="7" w:tplc="04090003" w:tentative="1">
+      <w:start w:val="1"/>
+      <w:numFmt w:val="bullet"/>
+      <w:lvlText w:val="o"/>
+      <w:lvlJc w:val="left"/>
+      <w:pPr>
+        <w:ind w:left="5850" w:hanging="360"/>
+      </w:pPr>
+      <w:rPr>
+        <w:rFonts w:ascii="Courier New" w:hAnsi="Courier New" w:cs="Courier New" w:hint="default"/>
+      </w:rPr>
+    </w:lvl>
+    <w:lvl w:ilvl="8" w:tplc="04090005" w:tentative="1">
+      <w:start w:val="1"/>
+      <w:numFmt w:val="bullet"/>
+      <w:lvlText w:val=""/>
+      <w:lvlJc w:val="left"/>
+      <w:pPr>
+        <w:ind w:left="6570" w:hanging="360"/>
+      </w:pPr>
+      <w:rPr>
+        <w:rFonts w:ascii="Wingdings" w:hAnsi="Wingdings" w:hint="default"/>
+      </w:rPr>
+    </w:lvl>
+  </w:abstractNum>
+  <w:abstractNum w:abstractNumId="20" w15:restartNumberingAfterBreak="0">
     <w:nsid w:val="3B601F69"/>
     <w:multiLevelType w:val="hybridMultilevel"/>
     <w:tmpl w:val="63120030"/>
@@ -10572,7 +11720,7 @@
       </w:rPr>
     </w:lvl>
   </w:abstractNum>
-  <w:abstractNum w:abstractNumId="18" w15:restartNumberingAfterBreak="0">
+  <w:abstractNum w:abstractNumId="21" w15:restartNumberingAfterBreak="0">
     <w:nsid w:val="41C85FE4"/>
     <w:multiLevelType w:val="hybridMultilevel"/>
     <w:tmpl w:val="EDF0925E"/>
@@ -10685,7 +11833,120 @@
       </w:rPr>
     </w:lvl>
   </w:abstractNum>
-  <w:abstractNum w:abstractNumId="19" w15:restartNumberingAfterBreak="0">
+  <w:abstractNum w:abstractNumId="22" w15:restartNumberingAfterBreak="0">
+    <w:nsid w:val="43AF5985"/>
+    <w:multiLevelType w:val="hybridMultilevel"/>
+    <w:tmpl w:val="FF8ADEC4"/>
+    <w:lvl w:ilvl="0" w:tplc="04090001">
+      <w:start w:val="1"/>
+      <w:numFmt w:val="bullet"/>
+      <w:lvlText w:val=""/>
+      <w:lvlJc w:val="left"/>
+      <w:pPr>
+        <w:ind w:left="720" w:hanging="360"/>
+      </w:pPr>
+      <w:rPr>
+        <w:rFonts w:ascii="Symbol" w:hAnsi="Symbol" w:hint="default"/>
+      </w:rPr>
+    </w:lvl>
+    <w:lvl w:ilvl="1" w:tplc="04090003" w:tentative="1">
+      <w:start w:val="1"/>
+      <w:numFmt w:val="bullet"/>
+      <w:lvlText w:val="o"/>
+      <w:lvlJc w:val="left"/>
+      <w:pPr>
+        <w:ind w:left="1440" w:hanging="360"/>
+      </w:pPr>
+      <w:rPr>
+        <w:rFonts w:ascii="Courier New" w:hAnsi="Courier New" w:cs="Courier New" w:hint="default"/>
+      </w:rPr>
+    </w:lvl>
+    <w:lvl w:ilvl="2" w:tplc="04090005" w:tentative="1">
+      <w:start w:val="1"/>
+      <w:numFmt w:val="bullet"/>
+      <w:lvlText w:val=""/>
+      <w:lvlJc w:val="left"/>
+      <w:pPr>
+        <w:ind w:left="2160" w:hanging="360"/>
+      </w:pPr>
+      <w:rPr>
+        <w:rFonts w:ascii="Wingdings" w:hAnsi="Wingdings" w:hint="default"/>
+      </w:rPr>
+    </w:lvl>
+    <w:lvl w:ilvl="3" w:tplc="04090001" w:tentative="1">
+      <w:start w:val="1"/>
+      <w:numFmt w:val="bullet"/>
+      <w:lvlText w:val=""/>
+      <w:lvlJc w:val="left"/>
+      <w:pPr>
+        <w:ind w:left="2880" w:hanging="360"/>
+      </w:pPr>
+      <w:rPr>
+        <w:rFonts w:ascii="Symbol" w:hAnsi="Symbol" w:hint="default"/>
+      </w:rPr>
+    </w:lvl>
+    <w:lvl w:ilvl="4" w:tplc="04090003" w:tentative="1">
+      <w:start w:val="1"/>
+      <w:numFmt w:val="bullet"/>
+      <w:lvlText w:val="o"/>
+      <w:lvlJc w:val="left"/>
+      <w:pPr>
+        <w:ind w:left="3600" w:hanging="360"/>
+      </w:pPr>
+      <w:rPr>
+        <w:rFonts w:ascii="Courier New" w:hAnsi="Courier New" w:cs="Courier New" w:hint="default"/>
+      </w:rPr>
+    </w:lvl>
+    <w:lvl w:ilvl="5" w:tplc="04090005" w:tentative="1">
+      <w:start w:val="1"/>
+      <w:numFmt w:val="bullet"/>
+      <w:lvlText w:val=""/>
+      <w:lvlJc w:val="left"/>
+      <w:pPr>
+        <w:ind w:left="4320" w:hanging="360"/>
+      </w:pPr>
+      <w:rPr>
+        <w:rFonts w:ascii="Wingdings" w:hAnsi="Wingdings" w:hint="default"/>
+      </w:rPr>
+    </w:lvl>
+    <w:lvl w:ilvl="6" w:tplc="04090001" w:tentative="1">
+      <w:start w:val="1"/>
+      <w:numFmt w:val="bullet"/>
+      <w:lvlText w:val=""/>
+      <w:lvlJc w:val="left"/>
+      <w:pPr>
+        <w:ind w:left="5040" w:hanging="360"/>
+      </w:pPr>
+      <w:rPr>
+        <w:rFonts w:ascii="Symbol" w:hAnsi="Symbol" w:hint="default"/>
+      </w:rPr>
+    </w:lvl>
+    <w:lvl w:ilvl="7" w:tplc="04090003" w:tentative="1">
+      <w:start w:val="1"/>
+      <w:numFmt w:val="bullet"/>
+      <w:lvlText w:val="o"/>
+      <w:lvlJc w:val="left"/>
+      <w:pPr>
+        <w:ind w:left="5760" w:hanging="360"/>
+      </w:pPr>
+      <w:rPr>
+        <w:rFonts w:ascii="Courier New" w:hAnsi="Courier New" w:cs="Courier New" w:hint="default"/>
+      </w:rPr>
+    </w:lvl>
+    <w:lvl w:ilvl="8" w:tplc="04090005" w:tentative="1">
+      <w:start w:val="1"/>
+      <w:numFmt w:val="bullet"/>
+      <w:lvlText w:val=""/>
+      <w:lvlJc w:val="left"/>
+      <w:pPr>
+        <w:ind w:left="6480" w:hanging="360"/>
+      </w:pPr>
+      <w:rPr>
+        <w:rFonts w:ascii="Wingdings" w:hAnsi="Wingdings" w:hint="default"/>
+      </w:rPr>
+    </w:lvl>
+  </w:abstractNum>
+  <w:abstractNum w:abstractNumId="23" w15:restartNumberingAfterBreak="0">
     <w:nsid w:val="4C8B41FC"/>
     <w:multiLevelType w:val="multilevel"/>
     <w:tmpl w:val="2508FF48"/>
@@ -10834,7 +12095,7 @@
       </w:rPr>
     </w:lvl>
   </w:abstractNum>
-  <w:abstractNum w:abstractNumId="20" w15:restartNumberingAfterBreak="0">
+  <w:abstractNum w:abstractNumId="24" w15:restartNumberingAfterBreak="0">
     <w:nsid w:val="4D4050CB"/>
     <w:multiLevelType w:val="hybridMultilevel"/>
     <w:tmpl w:val="6C649C3C"/>
@@ -10947,7 +12208,7 @@
       </w:rPr>
     </w:lvl>
   </w:abstractNum>
-  <w:abstractNum w:abstractNumId="21" w15:restartNumberingAfterBreak="0">
+  <w:abstractNum w:abstractNumId="25" w15:restartNumberingAfterBreak="0">
     <w:nsid w:val="525E35A5"/>
     <w:multiLevelType w:val="hybridMultilevel"/>
     <w:tmpl w:val="859C2B44"/>
@@ -11060,7 +12321,7 @@
       </w:rPr>
     </w:lvl>
   </w:abstractNum>
-  <w:abstractNum w:abstractNumId="22" w15:restartNumberingAfterBreak="0">
+  <w:abstractNum w:abstractNumId="26" w15:restartNumberingAfterBreak="0">
     <w:nsid w:val="61D57502"/>
     <w:multiLevelType w:val="multilevel"/>
     <w:tmpl w:val="52006134"/>
@@ -11209,7 +12470,7 @@
       </w:rPr>
     </w:lvl>
   </w:abstractNum>
-  <w:abstractNum w:abstractNumId="23" w15:restartNumberingAfterBreak="0">
+  <w:abstractNum w:abstractNumId="27" w15:restartNumberingAfterBreak="0">
     <w:nsid w:val="648217CD"/>
     <w:multiLevelType w:val="multilevel"/>
     <w:tmpl w:val="6E9CB0B2"/>
@@ -11358,7 +12619,7 @@
       </w:rPr>
     </w:lvl>
   </w:abstractNum>
-  <w:abstractNum w:abstractNumId="24" w15:restartNumberingAfterBreak="0">
+  <w:abstractNum w:abstractNumId="28" w15:restartNumberingAfterBreak="0">
     <w:nsid w:val="6E515963"/>
     <w:multiLevelType w:val="hybridMultilevel"/>
     <w:tmpl w:val="C624DF92"/>
@@ -11471,7 +12732,121 @@
       </w:rPr>
     </w:lvl>
   </w:abstractNum>
-  <w:abstractNum w:abstractNumId="25" w15:restartNumberingAfterBreak="0">
+  <w:abstractNum w:abstractNumId="29" w15:restartNumberingAfterBreak="0">
+    <w:nsid w:val="71DB284B"/>
+    <w:multiLevelType w:val="hybridMultilevel"/>
+    <w:tmpl w:val="35A44456"/>
+    <w:lvl w:ilvl="0" w:tplc="269A5FC8">
+      <w:start w:val="1"/>
+      <w:numFmt w:val="bullet"/>
+      <w:lvlText w:val=""/>
+      <w:lvlJc w:val="left"/>
+      <w:pPr>
+        <w:ind w:left="720" w:hanging="360"/>
+      </w:pPr>
+      <w:rPr>
+        <w:rFonts w:ascii="Symbol" w:hAnsi="Symbol" w:hint="default"/>
+        <w:sz w:val="24"/>
+      </w:rPr>
+    </w:lvl>
+    <w:lvl w:ilvl="1" w:tplc="FFFFFFFF" w:tentative="1">
+      <w:start w:val="1"/>
+      <w:numFmt w:val="bullet"/>
+      <w:lvlText w:val="o"/>
+      <w:lvlJc w:val="left"/>
+      <w:pPr>
+        <w:ind w:left="1440" w:hanging="360"/>
+      </w:pPr>
+      <w:rPr>
+        <w:rFonts w:ascii="Courier New" w:hAnsi="Courier New" w:cs="Courier New" w:hint="default"/>
+      </w:rPr>
+    </w:lvl>
+    <w:lvl w:ilvl="2" w:tplc="FFFFFFFF" w:tentative="1">
+      <w:start w:val="1"/>
+      <w:numFmt w:val="bullet"/>
+      <w:lvlText w:val=""/>
+      <w:lvlJc w:val="left"/>
+      <w:pPr>
+        <w:ind w:left="2160" w:hanging="360"/>
+      </w:pPr>
+      <w:rPr>
+        <w:rFonts w:ascii="Wingdings" w:hAnsi="Wingdings" w:hint="default"/>
+      </w:rPr>
+    </w:lvl>
+    <w:lvl w:ilvl="3" w:tplc="FFFFFFFF" w:tentative="1">
+      <w:start w:val="1"/>
+      <w:numFmt w:val="bullet"/>
+      <w:lvlText w:val=""/>
+      <w:lvlJc w:val="left"/>
+      <w:pPr>
+        <w:ind w:left="2880" w:hanging="360"/>
+      </w:pPr>
+      <w:rPr>
+        <w:rFonts w:ascii="Symbol" w:hAnsi="Symbol" w:hint="default"/>
+      </w:rPr>
+    </w:lvl>
+    <w:lvl w:ilvl="4" w:tplc="FFFFFFFF" w:tentative="1">
+      <w:start w:val="1"/>
+      <w:numFmt w:val="bullet"/>
+      <w:lvlText w:val="o"/>
+      <w:lvlJc w:val="left"/>
+      <w:pPr>
+        <w:ind w:left="3600" w:hanging="360"/>
+      </w:pPr>
+      <w:rPr>
+        <w:rFonts w:ascii="Courier New" w:hAnsi="Courier New" w:cs="Courier New" w:hint="default"/>
+      </w:rPr>
+    </w:lvl>
+    <w:lvl w:ilvl="5" w:tplc="FFFFFFFF" w:tentative="1">
+      <w:start w:val="1"/>
+      <w:numFmt w:val="bullet"/>
+      <w:lvlText w:val=""/>
+      <w:lvlJc w:val="left"/>
+      <w:pPr>
+        <w:ind w:left="4320" w:hanging="360"/>
+      </w:pPr>
+      <w:rPr>
+        <w:rFonts w:ascii="Wingdings" w:hAnsi="Wingdings" w:hint="default"/>
+      </w:rPr>
+    </w:lvl>
+    <w:lvl w:ilvl="6" w:tplc="FFFFFFFF" w:tentative="1">
+      <w:start w:val="1"/>
+      <w:numFmt w:val="bullet"/>
+      <w:lvlText w:val=""/>
+      <w:lvlJc w:val="left"/>
+      <w:pPr>
+        <w:ind w:left="5040" w:hanging="360"/>
+      </w:pPr>
+      <w:rPr>
+        <w:rFonts w:ascii="Symbol" w:hAnsi="Symbol" w:hint="default"/>
+      </w:rPr>
+    </w:lvl>
+    <w:lvl w:ilvl="7" w:tplc="FFFFFFFF" w:tentative="1">
+      <w:start w:val="1"/>
+      <w:numFmt w:val="bullet"/>
+      <w:lvlText w:val="o"/>
+      <w:lvlJc w:val="left"/>
+      <w:pPr>
+        <w:ind w:left="5760" w:hanging="360"/>
+      </w:pPr>
+      <w:rPr>
+        <w:rFonts w:ascii="Courier New" w:hAnsi="Courier New" w:cs="Courier New" w:hint="default"/>
+      </w:rPr>
+    </w:lvl>
+    <w:lvl w:ilvl="8" w:tplc="FFFFFFFF" w:tentative="1">
+      <w:start w:val="1"/>
+      <w:numFmt w:val="bullet"/>
+      <w:lvlText w:val=""/>
+      <w:lvlJc w:val="left"/>
+      <w:pPr>
+        <w:ind w:left="6480" w:hanging="360"/>
+      </w:pPr>
+      <w:rPr>
+        <w:rFonts w:ascii="Wingdings" w:hAnsi="Wingdings" w:hint="default"/>
+      </w:rPr>
+    </w:lvl>
+  </w:abstractNum>
+  <w:abstractNum w:abstractNumId="30" w15:restartNumberingAfterBreak="0">
     <w:nsid w:val="73BE0106"/>
     <w:multiLevelType w:val="hybridMultilevel"/>
     <w:tmpl w:val="C8F84E32"/>
@@ -11589,82 +12964,97 @@
     </w:lvl>
   </w:abstractNum>
   <w:num w:numId="1" w16cid:durableId="942961192">
+    <w:abstractNumId w:val="17"/>
+  </w:num>
+  <w:num w:numId="2" w16cid:durableId="2001422507">
+    <w:abstractNumId w:val="6"/>
+  </w:num>
+  <w:num w:numId="3" w16cid:durableId="1093358418">
     <w:abstractNumId w:val="15"/>
   </w:num>
-  <w:num w:numId="2" w16cid:durableId="2001422507">
+  <w:num w:numId="4" w16cid:durableId="513422725">
+    <w:abstractNumId w:val="30"/>
+  </w:num>
+  <w:num w:numId="5" w16cid:durableId="2012220327">
+    <w:abstractNumId w:val="12"/>
+  </w:num>
+  <w:num w:numId="6" w16cid:durableId="766392088">
+    <w:abstractNumId w:val="7"/>
+  </w:num>
+  <w:num w:numId="7" w16cid:durableId="791290767">
+    <w:abstractNumId w:val="8"/>
+  </w:num>
+  <w:num w:numId="8" w16cid:durableId="1496260593">
+    <w:abstractNumId w:val="2"/>
+  </w:num>
+  <w:num w:numId="9" w16cid:durableId="2144955740">
+    <w:abstractNumId w:val="9"/>
+  </w:num>
+  <w:num w:numId="10" w16cid:durableId="1891988689">
+    <w:abstractNumId w:val="24"/>
+  </w:num>
+  <w:num w:numId="11" w16cid:durableId="1075739276">
+    <w:abstractNumId w:val="14"/>
+  </w:num>
+  <w:num w:numId="12" w16cid:durableId="1821657099">
+    <w:abstractNumId w:val="1"/>
+  </w:num>
+  <w:num w:numId="13" w16cid:durableId="100538178">
+    <w:abstractNumId w:val="28"/>
+  </w:num>
+  <w:num w:numId="14" w16cid:durableId="1775973270">
+    <w:abstractNumId w:val="21"/>
+  </w:num>
+  <w:num w:numId="15" w16cid:durableId="1376736839">
+    <w:abstractNumId w:val="20"/>
+  </w:num>
+  <w:num w:numId="16" w16cid:durableId="1624849138">
     <w:abstractNumId w:val="4"/>
   </w:num>
-  <w:num w:numId="3" w16cid:durableId="1093358418">
+  <w:num w:numId="17" w16cid:durableId="702099149">
+    <w:abstractNumId w:val="16"/>
+  </w:num>
+  <w:num w:numId="18" w16cid:durableId="516505612">
+    <w:abstractNumId w:val="27"/>
+  </w:num>
+  <w:num w:numId="19" w16cid:durableId="1975064460">
+    <w:abstractNumId w:val="5"/>
+  </w:num>
+  <w:num w:numId="20" w16cid:durableId="1382173324">
+    <w:abstractNumId w:val="26"/>
+  </w:num>
+  <w:num w:numId="21" w16cid:durableId="541747528">
+    <w:abstractNumId w:val="10"/>
+  </w:num>
+  <w:num w:numId="22" w16cid:durableId="1170681105">
     <w:abstractNumId w:val="13"/>
   </w:num>
-  <w:num w:numId="4" w16cid:durableId="513422725">
+  <w:num w:numId="23" w16cid:durableId="1040783211">
+    <w:abstractNumId w:val="11"/>
+  </w:num>
+  <w:num w:numId="24" w16cid:durableId="1956866630">
     <w:abstractNumId w:val="25"/>
   </w:num>
-  <w:num w:numId="5" w16cid:durableId="2012220327">
-    <w:abstractNumId w:val="10"/>
-  </w:num>
-  <w:num w:numId="6" w16cid:durableId="766392088">
-    <w:abstractNumId w:val="5"/>
-  </w:num>
-  <w:num w:numId="7" w16cid:durableId="791290767">
-    <w:abstractNumId w:val="6"/>
-  </w:num>
-  <w:num w:numId="8" w16cid:durableId="1496260593">
-    <w:abstractNumId w:val="1"/>
-  </w:num>
-  <w:num w:numId="9" w16cid:durableId="2144955740">
-    <w:abstractNumId w:val="7"/>
-  </w:num>
-  <w:num w:numId="10" w16cid:durableId="1891988689">
-    <w:abstractNumId w:val="20"/>
-  </w:num>
-  <w:num w:numId="11" w16cid:durableId="1075739276">
-    <w:abstractNumId w:val="12"/>
-  </w:num>
-  <w:num w:numId="12" w16cid:durableId="1821657099">
-    <w:abstractNumId w:val="0"/>
-  </w:num>
-  <w:num w:numId="13" w16cid:durableId="100538178">
-    <w:abstractNumId w:val="24"/>
-  </w:num>
-  <w:num w:numId="14" w16cid:durableId="1775973270">
+  <w:num w:numId="25" w16cid:durableId="1429037800">
     <w:abstractNumId w:val="18"/>
   </w:num>
-  <w:num w:numId="15" w16cid:durableId="1376736839">
-    <w:abstractNumId w:val="17"/>
-  </w:num>
-  <w:num w:numId="16" w16cid:durableId="1624849138">
-    <w:abstractNumId w:val="2"/>
-  </w:num>
-  <w:num w:numId="17" w16cid:durableId="702099149">
-    <w:abstractNumId w:val="14"/>
-  </w:num>
-  <w:num w:numId="18" w16cid:durableId="516505612">
+  <w:num w:numId="26" w16cid:durableId="418870693">
     <w:abstractNumId w:val="23"/>
   </w:num>
-  <w:num w:numId="19" w16cid:durableId="1975064460">
+  <w:num w:numId="27" w16cid:durableId="645552454">
     <w:abstractNumId w:val="3"/>
   </w:num>
-  <w:num w:numId="20" w16cid:durableId="1382173324">
+  <w:num w:numId="28" w16cid:durableId="241376227">
+    <w:abstractNumId w:val="29"/>
+  </w:num>
+  <w:num w:numId="29" w16cid:durableId="861282347">
+    <w:abstractNumId w:val="19"/>
+  </w:num>
+  <w:num w:numId="30" w16cid:durableId="37780329">
     <w:abstractNumId w:val="22"/>
   </w:num>
-  <w:num w:numId="21" w16cid:durableId="541747528">
-    <w:abstractNumId w:val="8"/>
-  </w:num>
-  <w:num w:numId="22" w16cid:durableId="1170681105">
-    <w:abstractNumId w:val="11"/>
-  </w:num>
-  <w:num w:numId="23" w16cid:durableId="1040783211">
-    <w:abstractNumId w:val="9"/>
-  </w:num>
-  <w:num w:numId="24" w16cid:durableId="1956866630">
-    <w:abstractNumId w:val="21"/>
-  </w:num>
-  <w:num w:numId="25" w16cid:durableId="1429037800">
-    <w:abstractNumId w:val="16"/>
-  </w:num>
-  <w:num w:numId="26" w16cid:durableId="418870693">
-    <w:abstractNumId w:val="19"/>
+  <w:num w:numId="31" w16cid:durableId="1332416005">
+    <w:abstractNumId w:val="0"/>
   </w:num>
 </w:numbering>
 </file>
@@ -12150,7 +13540,6 @@
     <w:next w:val="Normal"/>
     <w:link w:val="Heading4Char"/>
     <w:uiPriority w:val="9"/>
-    <w:semiHidden/>
     <w:unhideWhenUsed/>
     <w:qFormat/>
     <w:rsid w:val="005A28E4"/>
@@ -12170,6 +13559,7 @@
   <w:style w:type="character" w:default="1" w:styleId="DefaultParagraphFont">
     <w:name w:val="Default Paragraph Font"/>
     <w:uiPriority w:val="1"/>
+    <w:semiHidden/>
     <w:unhideWhenUsed/>
   </w:style>
   <w:style w:type="table" w:default="1" w:styleId="TableNormal">
@@ -12207,7 +13597,8 @@
   <w:style w:type="paragraph" w:styleId="ListParagraph">
     <w:name w:val="List Paragraph"/>
     <w:basedOn w:val="Normal"/>
-    <w:uiPriority w:val="1"/>
+    <w:link w:val="ListParagraphChar"/>
+    <w:uiPriority w:val="34"/>
     <w:qFormat/>
     <w:rsid w:val="00F85653"/>
   </w:style>
@@ -12508,13 +13899,24 @@
     <w:basedOn w:val="DefaultParagraphFont"/>
     <w:link w:val="Heading4"/>
     <w:uiPriority w:val="9"/>
-    <w:semiHidden/>
     <w:rsid w:val="005A28E4"/>
     <w:rPr>
       <w:rFonts w:asciiTheme="majorHAnsi" w:eastAsiaTheme="majorEastAsia" w:hAnsiTheme="majorHAnsi" w:cstheme="majorBidi"/>
       <w:i/>
       <w:iCs/>
       <w:color w:val="365F91" w:themeColor="accent1" w:themeShade="BF"/>
+      <w:sz w:val="24"/>
+      <w:szCs w:val="24"/>
+    </w:rPr>
+  </w:style>
+  <w:style w:type="character" w:customStyle="1" w:styleId="ListParagraphChar">
+    <w:name w:val="List Paragraph Char"/>
+    <w:basedOn w:val="DefaultParagraphFont"/>
+    <w:link w:val="ListParagraph"/>
+    <w:uiPriority w:val="34"/>
+    <w:rsid w:val="00A40FCF"/>
+    <w:rPr>
+      <w:rFonts w:eastAsia="Acherus Grotesque" w:cstheme="minorHAnsi"/>
       <w:sz w:val="24"/>
       <w:szCs w:val="24"/>
     </w:rPr>

</xml_diff>